<commit_message>
add status and get all status
</commit_message>
<xml_diff>
--- a/API Document.docx
+++ b/API Document.docx
@@ -25,6 +25,7 @@
         </w:rPr>
       </w:pPr>
       <w:proofErr w:type="spellStart"/>
+      <w:proofErr w:type="gramStart"/>
       <w:r>
         <w:rPr>
           <w:rFonts w:ascii="Segoe UI" w:hAnsi="Segoe UI" w:cs="Segoe UI"/>
@@ -44,7 +45,18 @@
           <w:szCs w:val="18"/>
           <w:shd w:val="clear" w:color="auto" w:fill="FFFFFF"/>
         </w:rPr>
-        <w:t xml:space="preserve"> : </w:t>
+        <w:t xml:space="preserve"> :</w:t>
+      </w:r>
+      <w:proofErr w:type="gramEnd"/>
+      <w:r>
+        <w:rPr>
+          <w:rFonts w:ascii="Segoe UI" w:hAnsi="Segoe UI" w:cs="Segoe UI"/>
+          <w:color w:val="212121"/>
+          <w:sz w:val="18"/>
+          <w:szCs w:val="18"/>
+          <w:shd w:val="clear" w:color="auto" w:fill="FFFFFF"/>
+        </w:rPr>
+        <w:t xml:space="preserve"> </w:t>
       </w:r>
       <w:hyperlink r:id="rId8" w:history="1">
         <w:r>
@@ -69,6 +81,7 @@
           <w:shd w:val="clear" w:color="auto" w:fill="FFFFFF"/>
         </w:rPr>
       </w:pPr>
+      <w:proofErr w:type="gramStart"/>
       <w:r>
         <w:rPr>
           <w:rFonts w:ascii="Segoe UI" w:hAnsi="Segoe UI" w:cs="Segoe UI"/>
@@ -77,11 +90,10 @@
           <w:szCs w:val="18"/>
           <w:shd w:val="clear" w:color="auto" w:fill="FFFFFF"/>
         </w:rPr>
-        <w:t>method : Post</w:t>
-      </w:r>
-    </w:p>
-    <w:p>
-      <w:pPr>
+        <w:t>method :</w:t>
+      </w:r>
+      <w:proofErr w:type="gramEnd"/>
+      <w:r>
         <w:rPr>
           <w:rFonts w:ascii="Segoe UI" w:hAnsi="Segoe UI" w:cs="Segoe UI"/>
           <w:color w:val="212121"/>
@@ -89,8 +101,11 @@
           <w:szCs w:val="18"/>
           <w:shd w:val="clear" w:color="auto" w:fill="FFFFFF"/>
         </w:rPr>
-      </w:pPr>
-      <w:r>
+        <w:t xml:space="preserve"> Post</w:t>
+      </w:r>
+    </w:p>
+    <w:p>
+      <w:pPr>
         <w:rPr>
           <w:rFonts w:ascii="Segoe UI" w:hAnsi="Segoe UI" w:cs="Segoe UI"/>
           <w:color w:val="212121"/>
@@ -98,6 +113,15 @@
           <w:szCs w:val="18"/>
           <w:shd w:val="clear" w:color="auto" w:fill="FFFFFF"/>
         </w:rPr>
+      </w:pPr>
+      <w:r>
+        <w:rPr>
+          <w:rFonts w:ascii="Segoe UI" w:hAnsi="Segoe UI" w:cs="Segoe UI"/>
+          <w:color w:val="212121"/>
+          <w:sz w:val="18"/>
+          <w:szCs w:val="18"/>
+          <w:shd w:val="clear" w:color="auto" w:fill="FFFFFF"/>
+        </w:rPr>
         <w:t>request body</w:t>
       </w:r>
     </w:p>
@@ -149,16 +173,36 @@
           <w:sz w:val="18"/>
           <w:szCs w:val="18"/>
         </w:rPr>
-        <w:t>"username"</w:t>
-      </w:r>
-      <w:r>
-        <w:rPr>
-          <w:rFonts w:ascii="Courier New" w:hAnsi="Courier New" w:cs="Courier New"/>
-          <w:color w:val="000000"/>
-          <w:sz w:val="18"/>
-          <w:szCs w:val="18"/>
-        </w:rPr>
-        <w:t> : </w:t>
+        <w:t>"username</w:t>
+      </w:r>
+      <w:proofErr w:type="gramStart"/>
+      <w:r>
+        <w:rPr>
+          <w:rFonts w:ascii="Courier New" w:hAnsi="Courier New" w:cs="Courier New"/>
+          <w:color w:val="A31515"/>
+          <w:sz w:val="18"/>
+          <w:szCs w:val="18"/>
+        </w:rPr>
+        <w:t>"</w:t>
+      </w:r>
+      <w:r>
+        <w:rPr>
+          <w:rFonts w:ascii="Courier New" w:hAnsi="Courier New" w:cs="Courier New"/>
+          <w:color w:val="000000"/>
+          <w:sz w:val="18"/>
+          <w:szCs w:val="18"/>
+        </w:rPr>
+        <w:t> :</w:t>
+      </w:r>
+      <w:proofErr w:type="gramEnd"/>
+      <w:r>
+        <w:rPr>
+          <w:rFonts w:ascii="Courier New" w:hAnsi="Courier New" w:cs="Courier New"/>
+          <w:color w:val="000000"/>
+          <w:sz w:val="18"/>
+          <w:szCs w:val="18"/>
+        </w:rPr>
+        <w:t> </w:t>
       </w:r>
       <w:r>
         <w:rPr>
@@ -226,16 +270,36 @@
           <w:sz w:val="18"/>
           <w:szCs w:val="18"/>
         </w:rPr>
-        <w:t>"password"</w:t>
-      </w:r>
-      <w:r>
-        <w:rPr>
-          <w:rFonts w:ascii="Courier New" w:hAnsi="Courier New" w:cs="Courier New"/>
-          <w:color w:val="000000"/>
-          <w:sz w:val="18"/>
-          <w:szCs w:val="18"/>
-        </w:rPr>
-        <w:t> : </w:t>
+        <w:t>"password</w:t>
+      </w:r>
+      <w:proofErr w:type="gramStart"/>
+      <w:r>
+        <w:rPr>
+          <w:rFonts w:ascii="Courier New" w:hAnsi="Courier New" w:cs="Courier New"/>
+          <w:color w:val="A31515"/>
+          <w:sz w:val="18"/>
+          <w:szCs w:val="18"/>
+        </w:rPr>
+        <w:t>"</w:t>
+      </w:r>
+      <w:r>
+        <w:rPr>
+          <w:rFonts w:ascii="Courier New" w:hAnsi="Courier New" w:cs="Courier New"/>
+          <w:color w:val="000000"/>
+          <w:sz w:val="18"/>
+          <w:szCs w:val="18"/>
+        </w:rPr>
+        <w:t> :</w:t>
+      </w:r>
+      <w:proofErr w:type="gramEnd"/>
+      <w:r>
+        <w:rPr>
+          <w:rFonts w:ascii="Courier New" w:hAnsi="Courier New" w:cs="Courier New"/>
+          <w:color w:val="000000"/>
+          <w:sz w:val="18"/>
+          <w:szCs w:val="18"/>
+        </w:rPr>
+        <w:t> </w:t>
       </w:r>
       <w:r>
         <w:rPr>
@@ -1323,12 +1387,17 @@
         </w:rPr>
       </w:pPr>
       <w:proofErr w:type="spellStart"/>
+      <w:proofErr w:type="gramStart"/>
       <w:r>
         <w:t>url</w:t>
       </w:r>
       <w:proofErr w:type="spellEnd"/>
       <w:r>
-        <w:t xml:space="preserve"> : </w:t>
+        <w:t xml:space="preserve"> :</w:t>
+      </w:r>
+      <w:proofErr w:type="gramEnd"/>
+      <w:r>
+        <w:t xml:space="preserve"> </w:t>
       </w:r>
       <w:hyperlink r:id="rId9" w:history="1">
         <w:r>
@@ -1353,6 +1422,7 @@
           <w:shd w:val="clear" w:color="auto" w:fill="FFFFFF"/>
         </w:rPr>
       </w:pPr>
+      <w:proofErr w:type="gramStart"/>
       <w:r>
         <w:rPr>
           <w:rFonts w:ascii="Segoe UI" w:hAnsi="Segoe UI" w:cs="Segoe UI"/>
@@ -1361,7 +1431,18 @@
           <w:szCs w:val="18"/>
           <w:shd w:val="clear" w:color="auto" w:fill="FFFFFF"/>
         </w:rPr>
-        <w:t>method : Post</w:t>
+        <w:t>method :</w:t>
+      </w:r>
+      <w:proofErr w:type="gramEnd"/>
+      <w:r>
+        <w:rPr>
+          <w:rFonts w:ascii="Segoe UI" w:hAnsi="Segoe UI" w:cs="Segoe UI"/>
+          <w:color w:val="212121"/>
+          <w:sz w:val="18"/>
+          <w:szCs w:val="18"/>
+          <w:shd w:val="clear" w:color="auto" w:fill="FFFFFF"/>
+        </w:rPr>
+        <w:t xml:space="preserve"> Post</w:t>
       </w:r>
     </w:p>
     <w:p>
@@ -2087,12 +2168,17 @@
         </w:rPr>
       </w:pPr>
       <w:proofErr w:type="spellStart"/>
+      <w:proofErr w:type="gramStart"/>
       <w:r>
         <w:t>url</w:t>
       </w:r>
       <w:proofErr w:type="spellEnd"/>
       <w:r>
-        <w:t xml:space="preserve"> : </w:t>
+        <w:t xml:space="preserve"> :</w:t>
+      </w:r>
+      <w:proofErr w:type="gramEnd"/>
+      <w:r>
+        <w:t xml:space="preserve"> </w:t>
       </w:r>
       <w:hyperlink r:id="rId10" w:history="1">
         <w:r>
@@ -2118,6 +2204,7 @@
           <w:shd w:val="clear" w:color="auto" w:fill="FFFFFF"/>
         </w:rPr>
       </w:pPr>
+      <w:proofErr w:type="gramStart"/>
       <w:r>
         <w:rPr>
           <w:rFonts w:ascii="Segoe UI" w:hAnsi="Segoe UI" w:cs="Segoe UI"/>
@@ -2126,7 +2213,18 @@
           <w:szCs w:val="18"/>
           <w:shd w:val="clear" w:color="auto" w:fill="FFFFFF"/>
         </w:rPr>
-        <w:t>method : Get</w:t>
+        <w:t>method :</w:t>
+      </w:r>
+      <w:proofErr w:type="gramEnd"/>
+      <w:r>
+        <w:rPr>
+          <w:rFonts w:ascii="Segoe UI" w:hAnsi="Segoe UI" w:cs="Segoe UI"/>
+          <w:color w:val="212121"/>
+          <w:sz w:val="18"/>
+          <w:szCs w:val="18"/>
+          <w:shd w:val="clear" w:color="auto" w:fill="FFFFFF"/>
+        </w:rPr>
+        <w:t xml:space="preserve"> Get</w:t>
       </w:r>
     </w:p>
     <w:p>
@@ -5151,12 +5249,17 @@
         </w:rPr>
       </w:pPr>
       <w:proofErr w:type="spellStart"/>
+      <w:proofErr w:type="gramStart"/>
       <w:r>
         <w:t>url</w:t>
       </w:r>
       <w:proofErr w:type="spellEnd"/>
       <w:r>
-        <w:t xml:space="preserve"> : </w:t>
+        <w:t xml:space="preserve"> :</w:t>
+      </w:r>
+      <w:proofErr w:type="gramEnd"/>
+      <w:r>
+        <w:t xml:space="preserve"> </w:t>
       </w:r>
       <w:hyperlink r:id="rId11" w:history="1">
         <w:r>
@@ -5181,6 +5284,7 @@
           <w:shd w:val="clear" w:color="auto" w:fill="FFFFFF"/>
         </w:rPr>
       </w:pPr>
+      <w:proofErr w:type="gramStart"/>
       <w:r>
         <w:rPr>
           <w:rFonts w:ascii="Segoe UI" w:hAnsi="Segoe UI" w:cs="Segoe UI"/>
@@ -5189,7 +5293,18 @@
           <w:szCs w:val="18"/>
           <w:shd w:val="clear" w:color="auto" w:fill="FFFFFF"/>
         </w:rPr>
-        <w:t>method : get</w:t>
+        <w:t>method :</w:t>
+      </w:r>
+      <w:proofErr w:type="gramEnd"/>
+      <w:r>
+        <w:rPr>
+          <w:rFonts w:ascii="Segoe UI" w:hAnsi="Segoe UI" w:cs="Segoe UI"/>
+          <w:color w:val="212121"/>
+          <w:sz w:val="18"/>
+          <w:szCs w:val="18"/>
+          <w:shd w:val="clear" w:color="auto" w:fill="FFFFFF"/>
+        </w:rPr>
+        <w:t xml:space="preserve"> get</w:t>
       </w:r>
     </w:p>
     <w:p>
@@ -8175,12 +8290,17 @@
         </w:rPr>
       </w:pPr>
       <w:proofErr w:type="spellStart"/>
+      <w:proofErr w:type="gramStart"/>
       <w:r>
         <w:t>url</w:t>
       </w:r>
       <w:proofErr w:type="spellEnd"/>
       <w:r>
-        <w:t xml:space="preserve"> : </w:t>
+        <w:t xml:space="preserve"> :</w:t>
+      </w:r>
+      <w:proofErr w:type="gramEnd"/>
+      <w:r>
+        <w:t xml:space="preserve"> </w:t>
       </w:r>
       <w:hyperlink r:id="rId12" w:history="1">
         <w:r>
@@ -8228,6 +8348,7 @@
           <w:shd w:val="clear" w:color="auto" w:fill="FFFFFF"/>
         </w:rPr>
       </w:pPr>
+      <w:proofErr w:type="gramStart"/>
       <w:r>
         <w:rPr>
           <w:rFonts w:ascii="Segoe UI" w:hAnsi="Segoe UI" w:cs="Segoe UI"/>
@@ -8236,7 +8357,18 @@
           <w:szCs w:val="18"/>
           <w:shd w:val="clear" w:color="auto" w:fill="FFFFFF"/>
         </w:rPr>
-        <w:t>note : update have id and create not</w:t>
+        <w:t>note :</w:t>
+      </w:r>
+      <w:proofErr w:type="gramEnd"/>
+      <w:r>
+        <w:rPr>
+          <w:rFonts w:ascii="Segoe UI" w:hAnsi="Segoe UI" w:cs="Segoe UI"/>
+          <w:color w:val="212121"/>
+          <w:sz w:val="18"/>
+          <w:szCs w:val="18"/>
+          <w:shd w:val="clear" w:color="auto" w:fill="FFFFFF"/>
+        </w:rPr>
+        <w:t xml:space="preserve"> update have id and create not</w:t>
       </w:r>
     </w:p>
     <w:p>
@@ -9621,23 +9753,34 @@
         <w:t>userId</w:t>
       </w:r>
       <w:proofErr w:type="spellEnd"/>
-      <w:r>
-        <w:rPr>
-          <w:rFonts w:ascii="Courier New" w:hAnsi="Courier New" w:cs="Courier New"/>
-          <w:color w:val="A31515"/>
-          <w:sz w:val="18"/>
-          <w:szCs w:val="18"/>
-        </w:rPr>
-        <w:t>"</w:t>
-      </w:r>
-      <w:r>
-        <w:rPr>
-          <w:rFonts w:ascii="Courier New" w:hAnsi="Courier New" w:cs="Courier New"/>
-          <w:color w:val="000000"/>
-          <w:sz w:val="18"/>
-          <w:szCs w:val="18"/>
-        </w:rPr>
-        <w:t> : </w:t>
+      <w:proofErr w:type="gramStart"/>
+      <w:r>
+        <w:rPr>
+          <w:rFonts w:ascii="Courier New" w:hAnsi="Courier New" w:cs="Courier New"/>
+          <w:color w:val="A31515"/>
+          <w:sz w:val="18"/>
+          <w:szCs w:val="18"/>
+        </w:rPr>
+        <w:t>"</w:t>
+      </w:r>
+      <w:r>
+        <w:rPr>
+          <w:rFonts w:ascii="Courier New" w:hAnsi="Courier New" w:cs="Courier New"/>
+          <w:color w:val="000000"/>
+          <w:sz w:val="18"/>
+          <w:szCs w:val="18"/>
+        </w:rPr>
+        <w:t> :</w:t>
+      </w:r>
+      <w:proofErr w:type="gramEnd"/>
+      <w:r>
+        <w:rPr>
+          <w:rFonts w:ascii="Courier New" w:hAnsi="Courier New" w:cs="Courier New"/>
+          <w:color w:val="000000"/>
+          <w:sz w:val="18"/>
+          <w:szCs w:val="18"/>
+        </w:rPr>
+        <w:t> </w:t>
       </w:r>
       <w:r>
         <w:rPr>
@@ -9698,23 +9841,34 @@
         <w:t>categoryId</w:t>
       </w:r>
       <w:proofErr w:type="spellEnd"/>
-      <w:r>
-        <w:rPr>
-          <w:rFonts w:ascii="Courier New" w:hAnsi="Courier New" w:cs="Courier New"/>
-          <w:color w:val="A31515"/>
-          <w:sz w:val="18"/>
-          <w:szCs w:val="18"/>
-        </w:rPr>
-        <w:t>"</w:t>
-      </w:r>
-      <w:r>
-        <w:rPr>
-          <w:rFonts w:ascii="Courier New" w:hAnsi="Courier New" w:cs="Courier New"/>
-          <w:color w:val="000000"/>
-          <w:sz w:val="18"/>
-          <w:szCs w:val="18"/>
-        </w:rPr>
-        <w:t> : </w:t>
+      <w:proofErr w:type="gramStart"/>
+      <w:r>
+        <w:rPr>
+          <w:rFonts w:ascii="Courier New" w:hAnsi="Courier New" w:cs="Courier New"/>
+          <w:color w:val="A31515"/>
+          <w:sz w:val="18"/>
+          <w:szCs w:val="18"/>
+        </w:rPr>
+        <w:t>"</w:t>
+      </w:r>
+      <w:r>
+        <w:rPr>
+          <w:rFonts w:ascii="Courier New" w:hAnsi="Courier New" w:cs="Courier New"/>
+          <w:color w:val="000000"/>
+          <w:sz w:val="18"/>
+          <w:szCs w:val="18"/>
+        </w:rPr>
+        <w:t> :</w:t>
+      </w:r>
+      <w:proofErr w:type="gramEnd"/>
+      <w:r>
+        <w:rPr>
+          <w:rFonts w:ascii="Courier New" w:hAnsi="Courier New" w:cs="Courier New"/>
+          <w:color w:val="000000"/>
+          <w:sz w:val="18"/>
+          <w:szCs w:val="18"/>
+        </w:rPr>
+        <w:t> </w:t>
       </w:r>
       <w:r>
         <w:rPr>
@@ -9782,6 +9936,7 @@
           <w:shd w:val="clear" w:color="auto" w:fill="FFFFFF"/>
         </w:rPr>
       </w:pPr>
+      <w:proofErr w:type="gramStart"/>
       <w:r>
         <w:rPr>
           <w:rFonts w:ascii="Segoe UI" w:hAnsi="Segoe UI" w:cs="Segoe UI"/>
@@ -9790,7 +9945,18 @@
           <w:szCs w:val="18"/>
           <w:shd w:val="clear" w:color="auto" w:fill="FFFFFF"/>
         </w:rPr>
-        <w:t xml:space="preserve">response : true or false </w:t>
+        <w:t>response :</w:t>
+      </w:r>
+      <w:proofErr w:type="gramEnd"/>
+      <w:r>
+        <w:rPr>
+          <w:rFonts w:ascii="Segoe UI" w:hAnsi="Segoe UI" w:cs="Segoe UI"/>
+          <w:color w:val="212121"/>
+          <w:sz w:val="18"/>
+          <w:szCs w:val="18"/>
+          <w:shd w:val="clear" w:color="auto" w:fill="FFFFFF"/>
+        </w:rPr>
+        <w:t xml:space="preserve"> true or false </w:t>
       </w:r>
     </w:p>
     <w:p>
@@ -9882,6 +10048,7 @@
           <w:shd w:val="clear" w:color="auto" w:fill="FFFFFF"/>
         </w:rPr>
       </w:pPr>
+      <w:proofErr w:type="gramStart"/>
       <w:r>
         <w:rPr>
           <w:rFonts w:ascii="Segoe UI" w:hAnsi="Segoe UI" w:cs="Segoe UI"/>
@@ -9890,7 +10057,18 @@
           <w:szCs w:val="18"/>
           <w:shd w:val="clear" w:color="auto" w:fill="FFFFFF"/>
         </w:rPr>
-        <w:t>7 : Change Password</w:t>
+        <w:t>7 :</w:t>
+      </w:r>
+      <w:proofErr w:type="gramEnd"/>
+      <w:r>
+        <w:rPr>
+          <w:rFonts w:ascii="Segoe UI" w:hAnsi="Segoe UI" w:cs="Segoe UI"/>
+          <w:color w:val="212121"/>
+          <w:sz w:val="18"/>
+          <w:szCs w:val="18"/>
+          <w:shd w:val="clear" w:color="auto" w:fill="FFFFFF"/>
+        </w:rPr>
+        <w:t xml:space="preserve"> Change Password</w:t>
       </w:r>
     </w:p>
     <w:p>
@@ -10688,8 +10866,13 @@
     </w:p>
     <w:p>
       <w:r>
-        <w:t>Method get</w:t>
-      </w:r>
+        <w:t xml:space="preserve">Method </w:t>
+      </w:r>
+      <w:proofErr w:type="gramStart"/>
+      <w:r>
+        <w:t>get</w:t>
+      </w:r>
+      <w:proofErr w:type="gramEnd"/>
     </w:p>
     <w:p>
       <w:pPr>
@@ -11042,8 +11225,20 @@
           <w:szCs w:val="18"/>
           <w:shd w:val="clear" w:color="auto" w:fill="FFFFFF"/>
         </w:rPr>
-        <w:t>method get</w:t>
-      </w:r>
+        <w:t xml:space="preserve">method </w:t>
+      </w:r>
+      <w:proofErr w:type="gramStart"/>
+      <w:r>
+        <w:rPr>
+          <w:rFonts w:ascii="Segoe UI" w:hAnsi="Segoe UI" w:cs="Segoe UI"/>
+          <w:color w:val="212121"/>
+          <w:sz w:val="18"/>
+          <w:szCs w:val="18"/>
+          <w:shd w:val="clear" w:color="auto" w:fill="FFFFFF"/>
+        </w:rPr>
+        <w:t>get</w:t>
+      </w:r>
+      <w:proofErr w:type="gramEnd"/>
     </w:p>
     <w:p>
       <w:pPr>
@@ -11705,8 +11900,191 @@
             <w:szCs w:val="18"/>
             <w:shd w:val="clear" w:color="auto" w:fill="FFFFFF"/>
           </w:rPr>
-          <w:t>http://localhost:8081/</w:t>
+          <w:t>http://localhost:8081/product/{id}</w:t>
         </w:r>
+      </w:hyperlink>
+    </w:p>
+    <w:p>
+      <w:pPr>
+        <w:rPr>
+          <w:rStyle w:val="Hyperlink"/>
+          <w:rFonts w:ascii="Segoe UI" w:hAnsi="Segoe UI" w:cs="Segoe UI"/>
+          <w:sz w:val="18"/>
+          <w:szCs w:val="18"/>
+          <w:shd w:val="clear" w:color="auto" w:fill="FFFFFF"/>
+        </w:rPr>
+      </w:pPr>
+      <w:r>
+        <w:rPr>
+          <w:rStyle w:val="Hyperlink"/>
+          <w:rFonts w:ascii="Segoe UI" w:hAnsi="Segoe UI" w:cs="Segoe UI"/>
+          <w:sz w:val="18"/>
+          <w:szCs w:val="18"/>
+          <w:shd w:val="clear" w:color="auto" w:fill="FFFFFF"/>
+        </w:rPr>
+        <w:t xml:space="preserve">Method </w:t>
+      </w:r>
+      <w:r>
+        <w:rPr>
+          <w:rStyle w:val="Hyperlink"/>
+          <w:rFonts w:ascii="Segoe UI" w:hAnsi="Segoe UI" w:cs="Segoe UI"/>
+          <w:sz w:val="18"/>
+          <w:szCs w:val="18"/>
+          <w:shd w:val="clear" w:color="auto" w:fill="FFFFFF"/>
+        </w:rPr>
+        <w:t>Delete</w:t>
+      </w:r>
+    </w:p>
+    <w:p>
+      <w:pPr>
+        <w:rPr>
+          <w:rStyle w:val="Hyperlink"/>
+          <w:rFonts w:ascii="Segoe UI" w:hAnsi="Segoe UI" w:cs="Segoe UI"/>
+          <w:sz w:val="18"/>
+          <w:szCs w:val="18"/>
+          <w:shd w:val="clear" w:color="auto" w:fill="FFFFFF"/>
+        </w:rPr>
+      </w:pPr>
+    </w:p>
+    <w:p>
+      <w:pPr>
+        <w:rPr>
+          <w:rStyle w:val="Hyperlink"/>
+          <w:rFonts w:ascii="Segoe UI" w:hAnsi="Segoe UI" w:cs="Segoe UI"/>
+          <w:sz w:val="18"/>
+          <w:szCs w:val="18"/>
+          <w:shd w:val="clear" w:color="auto" w:fill="FFFFFF"/>
+        </w:rPr>
+      </w:pPr>
+    </w:p>
+    <w:p>
+      <w:pPr>
+        <w:rPr>
+          <w:rStyle w:val="Hyperlink"/>
+          <w:rFonts w:ascii="Segoe UI" w:hAnsi="Segoe UI" w:cs="Segoe UI"/>
+          <w:bCs/>
+          <w:color w:val="000000" w:themeColor="text1"/>
+          <w:sz w:val="18"/>
+          <w:szCs w:val="18"/>
+          <w:u w:val="none"/>
+          <w:shd w:val="clear" w:color="auto" w:fill="FFFFFF"/>
+          <w14:shadow w14:blurRad="38100" w14:dist="19050" w14:dir="2700000" w14:sx="100000" w14:sy="100000" w14:kx="0" w14:ky="0" w14:algn="tl">
+            <w14:schemeClr w14:val="dk1">
+              <w14:alpha w14:val="60000"/>
+            </w14:schemeClr>
+          </w14:shadow>
+          <w14:textOutline w14:w="0" w14:cap="flat" w14:cmpd="sng" w14:algn="ctr">
+            <w14:noFill/>
+            <w14:prstDash w14:val="solid"/>
+            <w14:round/>
+          </w14:textOutline>
+        </w:rPr>
+      </w:pPr>
+      <w:r>
+        <w:rPr>
+          <w:rStyle w:val="Hyperlink"/>
+          <w:rFonts w:ascii="Segoe UI" w:hAnsi="Segoe UI" w:cs="Segoe UI"/>
+          <w:bCs/>
+          <w:color w:val="000000" w:themeColor="text1"/>
+          <w:sz w:val="18"/>
+          <w:szCs w:val="18"/>
+          <w:u w:val="none"/>
+          <w:shd w:val="clear" w:color="auto" w:fill="FFFFFF"/>
+          <w14:shadow w14:blurRad="38100" w14:dist="19050" w14:dir="2700000" w14:sx="100000" w14:sy="100000" w14:kx="0" w14:ky="0" w14:algn="tl">
+            <w14:schemeClr w14:val="dk1">
+              <w14:alpha w14:val="60000"/>
+            </w14:schemeClr>
+          </w14:shadow>
+          <w14:textOutline w14:w="0" w14:cap="flat" w14:cmpd="sng" w14:algn="ctr">
+            <w14:noFill/>
+            <w14:prstDash w14:val="solid"/>
+            <w14:round/>
+          </w14:textOutline>
+        </w:rPr>
+        <w:t>13</w:t>
+      </w:r>
+      <w:r>
+        <w:rPr>
+          <w:rStyle w:val="Hyperlink"/>
+          <w:rFonts w:ascii="Segoe UI" w:hAnsi="Segoe UI" w:cs="Segoe UI"/>
+          <w:bCs/>
+          <w:color w:val="000000" w:themeColor="text1"/>
+          <w:sz w:val="18"/>
+          <w:szCs w:val="18"/>
+          <w:u w:val="none"/>
+          <w:shd w:val="clear" w:color="auto" w:fill="FFFFFF"/>
+          <w14:shadow w14:blurRad="38100" w14:dist="19050" w14:dir="2700000" w14:sx="100000" w14:sy="100000" w14:kx="0" w14:ky="0" w14:algn="tl">
+            <w14:schemeClr w14:val="dk1">
+              <w14:alpha w14:val="60000"/>
+            </w14:schemeClr>
+          </w14:shadow>
+          <w14:textOutline w14:w="0" w14:cap="flat" w14:cmpd="sng" w14:algn="ctr">
+            <w14:noFill/>
+            <w14:prstDash w14:val="solid"/>
+            <w14:round/>
+          </w14:textOutline>
+        </w:rPr>
+        <w:t>. Add new import</w:t>
+      </w:r>
+    </w:p>
+    <w:p>
+      <w:pPr>
+        <w:rPr>
+          <w:rStyle w:val="Hyperlink"/>
+          <w:rFonts w:ascii="Segoe UI" w:hAnsi="Segoe UI" w:cs="Segoe UI"/>
+          <w:bCs/>
+          <w:color w:val="000000" w:themeColor="text1"/>
+          <w:sz w:val="18"/>
+          <w:szCs w:val="18"/>
+          <w:u w:val="none"/>
+          <w:shd w:val="clear" w:color="auto" w:fill="FFFFFF"/>
+          <w14:shadow w14:blurRad="38100" w14:dist="19050" w14:dir="2700000" w14:sx="100000" w14:sy="100000" w14:kx="0" w14:ky="0" w14:algn="tl">
+            <w14:schemeClr w14:val="dk1">
+              <w14:alpha w14:val="60000"/>
+            </w14:schemeClr>
+          </w14:shadow>
+          <w14:textOutline w14:w="0" w14:cap="flat" w14:cmpd="sng" w14:algn="ctr">
+            <w14:noFill/>
+            <w14:prstDash w14:val="solid"/>
+            <w14:round/>
+          </w14:textOutline>
+        </w:rPr>
+      </w:pPr>
+      <w:r>
+        <w:rPr>
+          <w:rStyle w:val="Hyperlink"/>
+          <w:rFonts w:ascii="Segoe UI" w:hAnsi="Segoe UI" w:cs="Segoe UI"/>
+          <w:bCs/>
+          <w:color w:val="000000" w:themeColor="text1"/>
+          <w:sz w:val="18"/>
+          <w:szCs w:val="18"/>
+          <w:u w:val="none"/>
+          <w:shd w:val="clear" w:color="auto" w:fill="FFFFFF"/>
+          <w14:shadow w14:blurRad="38100" w14:dist="19050" w14:dir="2700000" w14:sx="100000" w14:sy="100000" w14:kx="0" w14:ky="0" w14:algn="tl">
+            <w14:schemeClr w14:val="dk1">
+              <w14:alpha w14:val="60000"/>
+            </w14:schemeClr>
+          </w14:shadow>
+          <w14:textOutline w14:w="0" w14:cap="flat" w14:cmpd="sng" w14:algn="ctr">
+            <w14:noFill/>
+            <w14:prstDash w14:val="solid"/>
+            <w14:round/>
+          </w14:textOutline>
+        </w:rPr>
+        <w:t>Method Post</w:t>
+      </w:r>
+    </w:p>
+    <w:p>
+      <w:pPr>
+        <w:rPr>
+          <w:rFonts w:ascii="Segoe UI" w:hAnsi="Segoe UI" w:cs="Segoe UI"/>
+          <w:color w:val="212121"/>
+          <w:sz w:val="18"/>
+          <w:szCs w:val="18"/>
+          <w:shd w:val="clear" w:color="auto" w:fill="FFFFFF"/>
+        </w:rPr>
+      </w:pPr>
+      <w:hyperlink r:id="rId20" w:history="1">
         <w:r>
           <w:rPr>
             <w:rStyle w:val="Hyperlink"/>
@@ -11715,7 +12093,7 @@
             <w:szCs w:val="18"/>
             <w:shd w:val="clear" w:color="auto" w:fill="FFFFFF"/>
           </w:rPr>
-          <w:t>product/{id}</w:t>
+          <w:t>http://localhost:8081/import</w:t>
         </w:r>
       </w:hyperlink>
     </w:p>
@@ -11731,24 +12109,1890 @@
       </w:pPr>
       <w:r>
         <w:rPr>
-          <w:rStyle w:val="Hyperlink"/>
           <w:rFonts w:ascii="Segoe UI" w:hAnsi="Segoe UI" w:cs="Segoe UI"/>
+          <w:color w:val="212121"/>
           <w:sz w:val="18"/>
           <w:szCs w:val="18"/>
           <w:shd w:val="clear" w:color="auto" w:fill="FFFFFF"/>
         </w:rPr>
-        <w:t xml:space="preserve">Method </w:t>
-      </w:r>
-      <w:r>
-        <w:rPr>
-          <w:rStyle w:val="Hyperlink"/>
+        <w:t xml:space="preserve">body </w:t>
+      </w:r>
+    </w:p>
+    <w:p>
+      <w:pPr>
+        <w:shd w:val="clear" w:color="auto" w:fill="FFFFFE"/>
+        <w:spacing w:line="270" w:lineRule="atLeast"/>
+        <w:rPr>
+          <w:rFonts w:ascii="Courier New" w:hAnsi="Courier New" w:cs="Courier New"/>
+          <w:color w:val="000000"/>
+          <w:sz w:val="18"/>
+          <w:szCs w:val="18"/>
+        </w:rPr>
+      </w:pPr>
+      <w:r>
+        <w:rPr>
+          <w:rFonts w:ascii="Courier New" w:hAnsi="Courier New" w:cs="Courier New"/>
+          <w:color w:val="000000"/>
+          <w:sz w:val="18"/>
+          <w:szCs w:val="18"/>
+        </w:rPr>
+        <w:t>{</w:t>
+      </w:r>
+    </w:p>
+    <w:p>
+      <w:pPr>
+        <w:shd w:val="clear" w:color="auto" w:fill="FFFFFE"/>
+        <w:spacing w:line="270" w:lineRule="atLeast"/>
+        <w:rPr>
+          <w:rFonts w:ascii="Courier New" w:hAnsi="Courier New" w:cs="Courier New"/>
+          <w:color w:val="000000"/>
+          <w:sz w:val="18"/>
+          <w:szCs w:val="18"/>
+        </w:rPr>
+      </w:pPr>
+      <w:r>
+        <w:rPr>
+          <w:rFonts w:ascii="Courier New" w:hAnsi="Courier New" w:cs="Courier New"/>
+          <w:color w:val="000000"/>
+          <w:sz w:val="18"/>
+          <w:szCs w:val="18"/>
+        </w:rPr>
+        <w:t>    </w:t>
+      </w:r>
+      <w:r>
+        <w:rPr>
+          <w:rFonts w:ascii="Courier New" w:hAnsi="Courier New" w:cs="Courier New"/>
+          <w:color w:val="A31515"/>
+          <w:sz w:val="18"/>
+          <w:szCs w:val="18"/>
+        </w:rPr>
+        <w:t>"</w:t>
+      </w:r>
+      <w:proofErr w:type="spellStart"/>
+      <w:r>
+        <w:rPr>
+          <w:rFonts w:ascii="Courier New" w:hAnsi="Courier New" w:cs="Courier New"/>
+          <w:color w:val="A31515"/>
+          <w:sz w:val="18"/>
+          <w:szCs w:val="18"/>
+        </w:rPr>
+        <w:t>supplierId</w:t>
+      </w:r>
+      <w:proofErr w:type="spellEnd"/>
+      <w:r>
+        <w:rPr>
+          <w:rFonts w:ascii="Courier New" w:hAnsi="Courier New" w:cs="Courier New"/>
+          <w:color w:val="A31515"/>
+          <w:sz w:val="18"/>
+          <w:szCs w:val="18"/>
+        </w:rPr>
+        <w:t>"</w:t>
+      </w:r>
+      <w:r>
+        <w:rPr>
+          <w:rFonts w:ascii="Courier New" w:hAnsi="Courier New" w:cs="Courier New"/>
+          <w:color w:val="000000"/>
+          <w:sz w:val="18"/>
+          <w:szCs w:val="18"/>
+        </w:rPr>
+        <w:t>: </w:t>
+      </w:r>
+      <w:r>
+        <w:rPr>
+          <w:rFonts w:ascii="Courier New" w:hAnsi="Courier New" w:cs="Courier New"/>
+          <w:color w:val="098658"/>
+          <w:sz w:val="18"/>
+          <w:szCs w:val="18"/>
+        </w:rPr>
+        <w:t>1</w:t>
+      </w:r>
+      <w:r>
+        <w:rPr>
+          <w:rFonts w:ascii="Courier New" w:hAnsi="Courier New" w:cs="Courier New"/>
+          <w:color w:val="000000"/>
+          <w:sz w:val="18"/>
+          <w:szCs w:val="18"/>
+        </w:rPr>
+        <w:t>,</w:t>
+      </w:r>
+    </w:p>
+    <w:p>
+      <w:pPr>
+        <w:shd w:val="clear" w:color="auto" w:fill="FFFFFE"/>
+        <w:spacing w:line="270" w:lineRule="atLeast"/>
+        <w:rPr>
+          <w:rFonts w:ascii="Courier New" w:hAnsi="Courier New" w:cs="Courier New"/>
+          <w:color w:val="000000"/>
+          <w:sz w:val="18"/>
+          <w:szCs w:val="18"/>
+        </w:rPr>
+      </w:pPr>
+      <w:r>
+        <w:rPr>
+          <w:rFonts w:ascii="Courier New" w:hAnsi="Courier New" w:cs="Courier New"/>
+          <w:color w:val="000000"/>
+          <w:sz w:val="18"/>
+          <w:szCs w:val="18"/>
+        </w:rPr>
+        <w:t>    </w:t>
+      </w:r>
+      <w:r>
+        <w:rPr>
+          <w:rFonts w:ascii="Courier New" w:hAnsi="Courier New" w:cs="Courier New"/>
+          <w:color w:val="A31515"/>
+          <w:sz w:val="18"/>
+          <w:szCs w:val="18"/>
+        </w:rPr>
+        <w:t>"</w:t>
+      </w:r>
+      <w:proofErr w:type="spellStart"/>
+      <w:r>
+        <w:rPr>
+          <w:rFonts w:ascii="Courier New" w:hAnsi="Courier New" w:cs="Courier New"/>
+          <w:color w:val="A31515"/>
+          <w:sz w:val="18"/>
+          <w:szCs w:val="18"/>
+        </w:rPr>
+        <w:t>branchId</w:t>
+      </w:r>
+      <w:proofErr w:type="spellEnd"/>
+      <w:r>
+        <w:rPr>
+          <w:rFonts w:ascii="Courier New" w:hAnsi="Courier New" w:cs="Courier New"/>
+          <w:color w:val="A31515"/>
+          <w:sz w:val="18"/>
+          <w:szCs w:val="18"/>
+        </w:rPr>
+        <w:t>"</w:t>
+      </w:r>
+      <w:r>
+        <w:rPr>
+          <w:rFonts w:ascii="Courier New" w:hAnsi="Courier New" w:cs="Courier New"/>
+          <w:color w:val="000000"/>
+          <w:sz w:val="18"/>
+          <w:szCs w:val="18"/>
+        </w:rPr>
+        <w:t>: </w:t>
+      </w:r>
+      <w:r>
+        <w:rPr>
+          <w:rFonts w:ascii="Courier New" w:hAnsi="Courier New" w:cs="Courier New"/>
+          <w:color w:val="098658"/>
+          <w:sz w:val="18"/>
+          <w:szCs w:val="18"/>
+        </w:rPr>
+        <w:t>1</w:t>
+      </w:r>
+      <w:r>
+        <w:rPr>
+          <w:rFonts w:ascii="Courier New" w:hAnsi="Courier New" w:cs="Courier New"/>
+          <w:color w:val="000000"/>
+          <w:sz w:val="18"/>
+          <w:szCs w:val="18"/>
+        </w:rPr>
+        <w:t>,</w:t>
+      </w:r>
+    </w:p>
+    <w:p>
+      <w:pPr>
+        <w:shd w:val="clear" w:color="auto" w:fill="FFFFFE"/>
+        <w:spacing w:line="270" w:lineRule="atLeast"/>
+        <w:rPr>
+          <w:rFonts w:ascii="Courier New" w:hAnsi="Courier New" w:cs="Courier New"/>
+          <w:color w:val="000000"/>
+          <w:sz w:val="18"/>
+          <w:szCs w:val="18"/>
+        </w:rPr>
+      </w:pPr>
+      <w:r>
+        <w:rPr>
+          <w:rFonts w:ascii="Courier New" w:hAnsi="Courier New" w:cs="Courier New"/>
+          <w:color w:val="000000"/>
+          <w:sz w:val="18"/>
+          <w:szCs w:val="18"/>
+        </w:rPr>
+        <w:t>    </w:t>
+      </w:r>
+      <w:r>
+        <w:rPr>
+          <w:rFonts w:ascii="Courier New" w:hAnsi="Courier New" w:cs="Courier New"/>
+          <w:color w:val="A31515"/>
+          <w:sz w:val="18"/>
+          <w:szCs w:val="18"/>
+        </w:rPr>
+        <w:t>"</w:t>
+      </w:r>
+      <w:proofErr w:type="spellStart"/>
+      <w:r>
+        <w:rPr>
+          <w:rFonts w:ascii="Courier New" w:hAnsi="Courier New" w:cs="Courier New"/>
+          <w:color w:val="A31515"/>
+          <w:sz w:val="18"/>
+          <w:szCs w:val="18"/>
+        </w:rPr>
+        <w:t>taxId</w:t>
+      </w:r>
+      <w:proofErr w:type="spellEnd"/>
+      <w:r>
+        <w:rPr>
+          <w:rFonts w:ascii="Courier New" w:hAnsi="Courier New" w:cs="Courier New"/>
+          <w:color w:val="A31515"/>
+          <w:sz w:val="18"/>
+          <w:szCs w:val="18"/>
+        </w:rPr>
+        <w:t>"</w:t>
+      </w:r>
+      <w:r>
+        <w:rPr>
+          <w:rFonts w:ascii="Courier New" w:hAnsi="Courier New" w:cs="Courier New"/>
+          <w:color w:val="000000"/>
+          <w:sz w:val="18"/>
+          <w:szCs w:val="18"/>
+        </w:rPr>
+        <w:t>: </w:t>
+      </w:r>
+      <w:r>
+        <w:rPr>
+          <w:rFonts w:ascii="Courier New" w:hAnsi="Courier New" w:cs="Courier New"/>
+          <w:color w:val="098658"/>
+          <w:sz w:val="18"/>
+          <w:szCs w:val="18"/>
+        </w:rPr>
+        <w:t>1</w:t>
+      </w:r>
+      <w:r>
+        <w:rPr>
+          <w:rFonts w:ascii="Courier New" w:hAnsi="Courier New" w:cs="Courier New"/>
+          <w:color w:val="000000"/>
+          <w:sz w:val="18"/>
+          <w:szCs w:val="18"/>
+        </w:rPr>
+        <w:t>,</w:t>
+      </w:r>
+    </w:p>
+    <w:p>
+      <w:pPr>
+        <w:shd w:val="clear" w:color="auto" w:fill="FFFFFE"/>
+        <w:spacing w:line="270" w:lineRule="atLeast"/>
+        <w:rPr>
+          <w:rFonts w:ascii="Courier New" w:hAnsi="Courier New" w:cs="Courier New"/>
+          <w:color w:val="000000"/>
+          <w:sz w:val="18"/>
+          <w:szCs w:val="18"/>
+        </w:rPr>
+      </w:pPr>
+      <w:r>
+        <w:rPr>
+          <w:rFonts w:ascii="Courier New" w:hAnsi="Courier New" w:cs="Courier New"/>
+          <w:color w:val="000000"/>
+          <w:sz w:val="18"/>
+          <w:szCs w:val="18"/>
+        </w:rPr>
+        <w:t>    </w:t>
+      </w:r>
+      <w:r>
+        <w:rPr>
+          <w:rFonts w:ascii="Courier New" w:hAnsi="Courier New" w:cs="Courier New"/>
+          <w:color w:val="A31515"/>
+          <w:sz w:val="18"/>
+          <w:szCs w:val="18"/>
+        </w:rPr>
+        <w:t>"</w:t>
+      </w:r>
+      <w:proofErr w:type="spellStart"/>
+      <w:r>
+        <w:rPr>
+          <w:rFonts w:ascii="Courier New" w:hAnsi="Courier New" w:cs="Courier New"/>
+          <w:color w:val="A31515"/>
+          <w:sz w:val="18"/>
+          <w:szCs w:val="18"/>
+        </w:rPr>
+        <w:t>paymentType</w:t>
+      </w:r>
+      <w:proofErr w:type="spellEnd"/>
+      <w:r>
+        <w:rPr>
+          <w:rFonts w:ascii="Courier New" w:hAnsi="Courier New" w:cs="Courier New"/>
+          <w:color w:val="A31515"/>
+          <w:sz w:val="18"/>
+          <w:szCs w:val="18"/>
+        </w:rPr>
+        <w:t>"</w:t>
+      </w:r>
+      <w:r>
+        <w:rPr>
+          <w:rFonts w:ascii="Courier New" w:hAnsi="Courier New" w:cs="Courier New"/>
+          <w:color w:val="000000"/>
+          <w:sz w:val="18"/>
+          <w:szCs w:val="18"/>
+        </w:rPr>
+        <w:t>: </w:t>
+      </w:r>
+      <w:r>
+        <w:rPr>
+          <w:rFonts w:ascii="Courier New" w:hAnsi="Courier New" w:cs="Courier New"/>
+          <w:color w:val="098658"/>
+          <w:sz w:val="18"/>
+          <w:szCs w:val="18"/>
+        </w:rPr>
+        <w:t>1</w:t>
+      </w:r>
+      <w:r>
+        <w:rPr>
+          <w:rFonts w:ascii="Courier New" w:hAnsi="Courier New" w:cs="Courier New"/>
+          <w:color w:val="000000"/>
+          <w:sz w:val="18"/>
+          <w:szCs w:val="18"/>
+        </w:rPr>
+        <w:t>,</w:t>
+      </w:r>
+    </w:p>
+    <w:p>
+      <w:pPr>
+        <w:shd w:val="clear" w:color="auto" w:fill="FFFFFE"/>
+        <w:spacing w:line="270" w:lineRule="atLeast"/>
+        <w:rPr>
+          <w:rFonts w:ascii="Courier New" w:hAnsi="Courier New" w:cs="Courier New"/>
+          <w:color w:val="000000"/>
+          <w:sz w:val="18"/>
+          <w:szCs w:val="18"/>
+        </w:rPr>
+      </w:pPr>
+      <w:r>
+        <w:rPr>
+          <w:rFonts w:ascii="Courier New" w:hAnsi="Courier New" w:cs="Courier New"/>
+          <w:color w:val="000000"/>
+          <w:sz w:val="18"/>
+          <w:szCs w:val="18"/>
+        </w:rPr>
+        <w:t>    </w:t>
+      </w:r>
+      <w:r>
+        <w:rPr>
+          <w:rFonts w:ascii="Courier New" w:hAnsi="Courier New" w:cs="Courier New"/>
+          <w:color w:val="A31515"/>
+          <w:sz w:val="18"/>
+          <w:szCs w:val="18"/>
+        </w:rPr>
+        <w:t>"</w:t>
+      </w:r>
+      <w:proofErr w:type="spellStart"/>
+      <w:r>
+        <w:rPr>
+          <w:rFonts w:ascii="Courier New" w:hAnsi="Courier New" w:cs="Courier New"/>
+          <w:color w:val="A31515"/>
+          <w:sz w:val="18"/>
+          <w:szCs w:val="18"/>
+        </w:rPr>
+        <w:t>importPrice</w:t>
+      </w:r>
+      <w:proofErr w:type="spellEnd"/>
+      <w:r>
+        <w:rPr>
+          <w:rFonts w:ascii="Courier New" w:hAnsi="Courier New" w:cs="Courier New"/>
+          <w:color w:val="A31515"/>
+          <w:sz w:val="18"/>
+          <w:szCs w:val="18"/>
+        </w:rPr>
+        <w:t>"</w:t>
+      </w:r>
+      <w:r>
+        <w:rPr>
+          <w:rFonts w:ascii="Courier New" w:hAnsi="Courier New" w:cs="Courier New"/>
+          <w:color w:val="000000"/>
+          <w:sz w:val="18"/>
+          <w:szCs w:val="18"/>
+        </w:rPr>
+        <w:t>: </w:t>
+      </w:r>
+      <w:r>
+        <w:rPr>
+          <w:rFonts w:ascii="Courier New" w:hAnsi="Courier New" w:cs="Courier New"/>
+          <w:color w:val="098658"/>
+          <w:sz w:val="18"/>
+          <w:szCs w:val="18"/>
+        </w:rPr>
+        <w:t>150</w:t>
+      </w:r>
+      <w:r>
+        <w:rPr>
+          <w:rFonts w:ascii="Courier New" w:hAnsi="Courier New" w:cs="Courier New"/>
+          <w:color w:val="000000"/>
+          <w:sz w:val="18"/>
+          <w:szCs w:val="18"/>
+        </w:rPr>
+        <w:t>,</w:t>
+      </w:r>
+    </w:p>
+    <w:p>
+      <w:pPr>
+        <w:shd w:val="clear" w:color="auto" w:fill="FFFFFE"/>
+        <w:spacing w:line="270" w:lineRule="atLeast"/>
+        <w:rPr>
+          <w:rFonts w:ascii="Courier New" w:hAnsi="Courier New" w:cs="Courier New"/>
+          <w:color w:val="000000"/>
+          <w:sz w:val="18"/>
+          <w:szCs w:val="18"/>
+        </w:rPr>
+      </w:pPr>
+      <w:r>
+        <w:rPr>
+          <w:rFonts w:ascii="Courier New" w:hAnsi="Courier New" w:cs="Courier New"/>
+          <w:color w:val="000000"/>
+          <w:sz w:val="18"/>
+          <w:szCs w:val="18"/>
+        </w:rPr>
+        <w:t>    </w:t>
+      </w:r>
+      <w:r>
+        <w:rPr>
+          <w:rFonts w:ascii="Courier New" w:hAnsi="Courier New" w:cs="Courier New"/>
+          <w:color w:val="A31515"/>
+          <w:sz w:val="18"/>
+          <w:szCs w:val="18"/>
+        </w:rPr>
+        <w:t>"</w:t>
+      </w:r>
+      <w:proofErr w:type="spellStart"/>
+      <w:r>
+        <w:rPr>
+          <w:rFonts w:ascii="Courier New" w:hAnsi="Courier New" w:cs="Courier New"/>
+          <w:color w:val="A31515"/>
+          <w:sz w:val="18"/>
+          <w:szCs w:val="18"/>
+        </w:rPr>
+        <w:t>statusImport</w:t>
+      </w:r>
+      <w:proofErr w:type="spellEnd"/>
+      <w:r>
+        <w:rPr>
+          <w:rFonts w:ascii="Courier New" w:hAnsi="Courier New" w:cs="Courier New"/>
+          <w:color w:val="A31515"/>
+          <w:sz w:val="18"/>
+          <w:szCs w:val="18"/>
+        </w:rPr>
+        <w:t>"</w:t>
+      </w:r>
+      <w:r>
+        <w:rPr>
+          <w:rFonts w:ascii="Courier New" w:hAnsi="Courier New" w:cs="Courier New"/>
+          <w:color w:val="000000"/>
+          <w:sz w:val="18"/>
+          <w:szCs w:val="18"/>
+        </w:rPr>
+        <w:t>: </w:t>
+      </w:r>
+      <w:r>
+        <w:rPr>
+          <w:rFonts w:ascii="Courier New" w:hAnsi="Courier New" w:cs="Courier New"/>
+          <w:color w:val="098658"/>
+          <w:sz w:val="18"/>
+          <w:szCs w:val="18"/>
+        </w:rPr>
+        <w:t>1</w:t>
+      </w:r>
+      <w:r>
+        <w:rPr>
+          <w:rFonts w:ascii="Courier New" w:hAnsi="Courier New" w:cs="Courier New"/>
+          <w:color w:val="000000"/>
+          <w:sz w:val="18"/>
+          <w:szCs w:val="18"/>
+        </w:rPr>
+        <w:t>,</w:t>
+      </w:r>
+    </w:p>
+    <w:p>
+      <w:pPr>
+        <w:shd w:val="clear" w:color="auto" w:fill="FFFFFE"/>
+        <w:spacing w:line="270" w:lineRule="atLeast"/>
+        <w:rPr>
+          <w:rFonts w:ascii="Courier New" w:hAnsi="Courier New" w:cs="Courier New"/>
+          <w:color w:val="000000"/>
+          <w:sz w:val="18"/>
+          <w:szCs w:val="18"/>
+        </w:rPr>
+      </w:pPr>
+      <w:r>
+        <w:rPr>
+          <w:rFonts w:ascii="Courier New" w:hAnsi="Courier New" w:cs="Courier New"/>
+          <w:color w:val="000000"/>
+          <w:sz w:val="18"/>
+          <w:szCs w:val="18"/>
+        </w:rPr>
+        <w:t>    </w:t>
+      </w:r>
+      <w:r>
+        <w:rPr>
+          <w:rFonts w:ascii="Courier New" w:hAnsi="Courier New" w:cs="Courier New"/>
+          <w:color w:val="A31515"/>
+          <w:sz w:val="18"/>
+          <w:szCs w:val="18"/>
+        </w:rPr>
+        <w:t>"</w:t>
+      </w:r>
+      <w:proofErr w:type="spellStart"/>
+      <w:r>
+        <w:rPr>
+          <w:rFonts w:ascii="Courier New" w:hAnsi="Courier New" w:cs="Courier New"/>
+          <w:color w:val="A31515"/>
+          <w:sz w:val="18"/>
+          <w:szCs w:val="18"/>
+        </w:rPr>
+        <w:t>statusPayment</w:t>
+      </w:r>
+      <w:proofErr w:type="spellEnd"/>
+      <w:r>
+        <w:rPr>
+          <w:rFonts w:ascii="Courier New" w:hAnsi="Courier New" w:cs="Courier New"/>
+          <w:color w:val="A31515"/>
+          <w:sz w:val="18"/>
+          <w:szCs w:val="18"/>
+        </w:rPr>
+        <w:t>"</w:t>
+      </w:r>
+      <w:r>
+        <w:rPr>
+          <w:rFonts w:ascii="Courier New" w:hAnsi="Courier New" w:cs="Courier New"/>
+          <w:color w:val="000000"/>
+          <w:sz w:val="18"/>
+          <w:szCs w:val="18"/>
+        </w:rPr>
+        <w:t>: </w:t>
+      </w:r>
+      <w:r>
+        <w:rPr>
+          <w:rFonts w:ascii="Courier New" w:hAnsi="Courier New" w:cs="Courier New"/>
+          <w:color w:val="098658"/>
+          <w:sz w:val="18"/>
+          <w:szCs w:val="18"/>
+        </w:rPr>
+        <w:t>2</w:t>
+      </w:r>
+      <w:r>
+        <w:rPr>
+          <w:rFonts w:ascii="Courier New" w:hAnsi="Courier New" w:cs="Courier New"/>
+          <w:color w:val="000000"/>
+          <w:sz w:val="18"/>
+          <w:szCs w:val="18"/>
+        </w:rPr>
+        <w:t>,</w:t>
+      </w:r>
+    </w:p>
+    <w:p>
+      <w:pPr>
+        <w:shd w:val="clear" w:color="auto" w:fill="FFFFFE"/>
+        <w:spacing w:line="270" w:lineRule="atLeast"/>
+        <w:rPr>
+          <w:rFonts w:ascii="Courier New" w:hAnsi="Courier New" w:cs="Courier New"/>
+          <w:color w:val="000000"/>
+          <w:sz w:val="18"/>
+          <w:szCs w:val="18"/>
+        </w:rPr>
+      </w:pPr>
+      <w:r>
+        <w:rPr>
+          <w:rFonts w:ascii="Courier New" w:hAnsi="Courier New" w:cs="Courier New"/>
+          <w:color w:val="000000"/>
+          <w:sz w:val="18"/>
+          <w:szCs w:val="18"/>
+        </w:rPr>
+        <w:t>    </w:t>
+      </w:r>
+      <w:r>
+        <w:rPr>
+          <w:rFonts w:ascii="Courier New" w:hAnsi="Courier New" w:cs="Courier New"/>
+          <w:color w:val="A31515"/>
+          <w:sz w:val="18"/>
+          <w:szCs w:val="18"/>
+        </w:rPr>
+        <w:t>"</w:t>
+      </w:r>
+      <w:proofErr w:type="spellStart"/>
+      <w:r>
+        <w:rPr>
+          <w:rFonts w:ascii="Courier New" w:hAnsi="Courier New" w:cs="Courier New"/>
+          <w:color w:val="A31515"/>
+          <w:sz w:val="18"/>
+          <w:szCs w:val="18"/>
+        </w:rPr>
+        <w:t>statusStore</w:t>
+      </w:r>
+      <w:proofErr w:type="spellEnd"/>
+      <w:r>
+        <w:rPr>
+          <w:rFonts w:ascii="Courier New" w:hAnsi="Courier New" w:cs="Courier New"/>
+          <w:color w:val="A31515"/>
+          <w:sz w:val="18"/>
+          <w:szCs w:val="18"/>
+        </w:rPr>
+        <w:t>"</w:t>
+      </w:r>
+      <w:r>
+        <w:rPr>
+          <w:rFonts w:ascii="Courier New" w:hAnsi="Courier New" w:cs="Courier New"/>
+          <w:color w:val="000000"/>
+          <w:sz w:val="18"/>
+          <w:szCs w:val="18"/>
+        </w:rPr>
+        <w:t>: </w:t>
+      </w:r>
+      <w:r>
+        <w:rPr>
+          <w:rFonts w:ascii="Courier New" w:hAnsi="Courier New" w:cs="Courier New"/>
+          <w:color w:val="098658"/>
+          <w:sz w:val="18"/>
+          <w:szCs w:val="18"/>
+        </w:rPr>
+        <w:t>2</w:t>
+      </w:r>
+      <w:r>
+        <w:rPr>
+          <w:rFonts w:ascii="Courier New" w:hAnsi="Courier New" w:cs="Courier New"/>
+          <w:color w:val="000000"/>
+          <w:sz w:val="18"/>
+          <w:szCs w:val="18"/>
+        </w:rPr>
+        <w:t>,</w:t>
+      </w:r>
+    </w:p>
+    <w:p>
+      <w:pPr>
+        <w:shd w:val="clear" w:color="auto" w:fill="FFFFFE"/>
+        <w:spacing w:line="270" w:lineRule="atLeast"/>
+        <w:rPr>
+          <w:rFonts w:ascii="Courier New" w:hAnsi="Courier New" w:cs="Courier New"/>
+          <w:color w:val="000000"/>
+          <w:sz w:val="18"/>
+          <w:szCs w:val="18"/>
+        </w:rPr>
+      </w:pPr>
+      <w:r>
+        <w:rPr>
+          <w:rFonts w:ascii="Courier New" w:hAnsi="Courier New" w:cs="Courier New"/>
+          <w:color w:val="000000"/>
+          <w:sz w:val="18"/>
+          <w:szCs w:val="18"/>
+        </w:rPr>
+        <w:t>    </w:t>
+      </w:r>
+      <w:r>
+        <w:rPr>
+          <w:rFonts w:ascii="Courier New" w:hAnsi="Courier New" w:cs="Courier New"/>
+          <w:color w:val="A31515"/>
+          <w:sz w:val="18"/>
+          <w:szCs w:val="18"/>
+        </w:rPr>
+        <w:t>"employee"</w:t>
+      </w:r>
+      <w:r>
+        <w:rPr>
+          <w:rFonts w:ascii="Courier New" w:hAnsi="Courier New" w:cs="Courier New"/>
+          <w:color w:val="000000"/>
+          <w:sz w:val="18"/>
+          <w:szCs w:val="18"/>
+        </w:rPr>
+        <w:t>: </w:t>
+      </w:r>
+      <w:r>
+        <w:rPr>
+          <w:rFonts w:ascii="Courier New" w:hAnsi="Courier New" w:cs="Courier New"/>
+          <w:color w:val="098658"/>
+          <w:sz w:val="18"/>
+          <w:szCs w:val="18"/>
+        </w:rPr>
+        <w:t>1</w:t>
+      </w:r>
+      <w:r>
+        <w:rPr>
+          <w:rFonts w:ascii="Courier New" w:hAnsi="Courier New" w:cs="Courier New"/>
+          <w:color w:val="000000"/>
+          <w:sz w:val="18"/>
+          <w:szCs w:val="18"/>
+        </w:rPr>
+        <w:t>,</w:t>
+      </w:r>
+    </w:p>
+    <w:p>
+      <w:pPr>
+        <w:shd w:val="clear" w:color="auto" w:fill="FFFFFE"/>
+        <w:spacing w:line="270" w:lineRule="atLeast"/>
+        <w:rPr>
+          <w:rFonts w:ascii="Courier New" w:hAnsi="Courier New" w:cs="Courier New"/>
+          <w:color w:val="000000"/>
+          <w:sz w:val="18"/>
+          <w:szCs w:val="18"/>
+        </w:rPr>
+      </w:pPr>
+      <w:r>
+        <w:rPr>
+          <w:rFonts w:ascii="Courier New" w:hAnsi="Courier New" w:cs="Courier New"/>
+          <w:color w:val="000000"/>
+          <w:sz w:val="18"/>
+          <w:szCs w:val="18"/>
+        </w:rPr>
+        <w:t>    </w:t>
+      </w:r>
+      <w:r>
+        <w:rPr>
+          <w:rFonts w:ascii="Courier New" w:hAnsi="Courier New" w:cs="Courier New"/>
+          <w:color w:val="A31515"/>
+          <w:sz w:val="18"/>
+          <w:szCs w:val="18"/>
+        </w:rPr>
+        <w:t>"products"</w:t>
+      </w:r>
+      <w:r>
+        <w:rPr>
+          <w:rFonts w:ascii="Courier New" w:hAnsi="Courier New" w:cs="Courier New"/>
+          <w:color w:val="000000"/>
+          <w:sz w:val="18"/>
+          <w:szCs w:val="18"/>
+        </w:rPr>
+        <w:t>: [</w:t>
+      </w:r>
+    </w:p>
+    <w:p>
+      <w:pPr>
+        <w:shd w:val="clear" w:color="auto" w:fill="FFFFFE"/>
+        <w:spacing w:line="270" w:lineRule="atLeast"/>
+        <w:rPr>
+          <w:rFonts w:ascii="Courier New" w:hAnsi="Courier New" w:cs="Courier New"/>
+          <w:color w:val="000000"/>
+          <w:sz w:val="18"/>
+          <w:szCs w:val="18"/>
+        </w:rPr>
+      </w:pPr>
+      <w:r>
+        <w:rPr>
+          <w:rFonts w:ascii="Courier New" w:hAnsi="Courier New" w:cs="Courier New"/>
+          <w:color w:val="000000"/>
+          <w:sz w:val="18"/>
+          <w:szCs w:val="18"/>
+        </w:rPr>
+        <w:t>        {</w:t>
+      </w:r>
+    </w:p>
+    <w:p>
+      <w:pPr>
+        <w:shd w:val="clear" w:color="auto" w:fill="FFFFFE"/>
+        <w:spacing w:line="270" w:lineRule="atLeast"/>
+        <w:rPr>
+          <w:rFonts w:ascii="Courier New" w:hAnsi="Courier New" w:cs="Courier New"/>
+          <w:color w:val="000000"/>
+          <w:sz w:val="18"/>
+          <w:szCs w:val="18"/>
+        </w:rPr>
+      </w:pPr>
+      <w:r>
+        <w:rPr>
+          <w:rFonts w:ascii="Courier New" w:hAnsi="Courier New" w:cs="Courier New"/>
+          <w:color w:val="000000"/>
+          <w:sz w:val="18"/>
+          <w:szCs w:val="18"/>
+        </w:rPr>
+        <w:t>            </w:t>
+      </w:r>
+      <w:r>
+        <w:rPr>
+          <w:rFonts w:ascii="Courier New" w:hAnsi="Courier New" w:cs="Courier New"/>
+          <w:color w:val="A31515"/>
+          <w:sz w:val="18"/>
+          <w:szCs w:val="18"/>
+        </w:rPr>
+        <w:t>"</w:t>
+      </w:r>
+      <w:proofErr w:type="spellStart"/>
+      <w:r>
+        <w:rPr>
+          <w:rFonts w:ascii="Courier New" w:hAnsi="Courier New" w:cs="Courier New"/>
+          <w:color w:val="A31515"/>
+          <w:sz w:val="18"/>
+          <w:szCs w:val="18"/>
+        </w:rPr>
+        <w:t>productId</w:t>
+      </w:r>
+      <w:proofErr w:type="spellEnd"/>
+      <w:r>
+        <w:rPr>
+          <w:rFonts w:ascii="Courier New" w:hAnsi="Courier New" w:cs="Courier New"/>
+          <w:color w:val="A31515"/>
+          <w:sz w:val="18"/>
+          <w:szCs w:val="18"/>
+        </w:rPr>
+        <w:t>"</w:t>
+      </w:r>
+      <w:r>
+        <w:rPr>
+          <w:rFonts w:ascii="Courier New" w:hAnsi="Courier New" w:cs="Courier New"/>
+          <w:color w:val="000000"/>
+          <w:sz w:val="18"/>
+          <w:szCs w:val="18"/>
+        </w:rPr>
+        <w:t>: </w:t>
+      </w:r>
+      <w:r>
+        <w:rPr>
+          <w:rFonts w:ascii="Courier New" w:hAnsi="Courier New" w:cs="Courier New"/>
+          <w:color w:val="098658"/>
+          <w:sz w:val="18"/>
+          <w:szCs w:val="18"/>
+        </w:rPr>
+        <w:t>1</w:t>
+      </w:r>
+      <w:r>
+        <w:rPr>
+          <w:rFonts w:ascii="Courier New" w:hAnsi="Courier New" w:cs="Courier New"/>
+          <w:color w:val="000000"/>
+          <w:sz w:val="18"/>
+          <w:szCs w:val="18"/>
+        </w:rPr>
+        <w:t>,</w:t>
+      </w:r>
+    </w:p>
+    <w:p>
+      <w:pPr>
+        <w:shd w:val="clear" w:color="auto" w:fill="FFFFFE"/>
+        <w:spacing w:line="270" w:lineRule="atLeast"/>
+        <w:rPr>
+          <w:rFonts w:ascii="Courier New" w:hAnsi="Courier New" w:cs="Courier New"/>
+          <w:color w:val="000000"/>
+          <w:sz w:val="18"/>
+          <w:szCs w:val="18"/>
+        </w:rPr>
+      </w:pPr>
+      <w:r>
+        <w:rPr>
+          <w:rFonts w:ascii="Courier New" w:hAnsi="Courier New" w:cs="Courier New"/>
+          <w:color w:val="000000"/>
+          <w:sz w:val="18"/>
+          <w:szCs w:val="18"/>
+        </w:rPr>
+        <w:t>            </w:t>
+      </w:r>
+      <w:r>
+        <w:rPr>
+          <w:rFonts w:ascii="Courier New" w:hAnsi="Courier New" w:cs="Courier New"/>
+          <w:color w:val="A31515"/>
+          <w:sz w:val="18"/>
+          <w:szCs w:val="18"/>
+        </w:rPr>
+        <w:t>"quantity"</w:t>
+      </w:r>
+      <w:r>
+        <w:rPr>
+          <w:rFonts w:ascii="Courier New" w:hAnsi="Courier New" w:cs="Courier New"/>
+          <w:color w:val="000000"/>
+          <w:sz w:val="18"/>
+          <w:szCs w:val="18"/>
+        </w:rPr>
+        <w:t>: </w:t>
+      </w:r>
+      <w:r>
+        <w:rPr>
+          <w:rFonts w:ascii="Courier New" w:hAnsi="Courier New" w:cs="Courier New"/>
+          <w:color w:val="098658"/>
+          <w:sz w:val="18"/>
+          <w:szCs w:val="18"/>
+        </w:rPr>
+        <w:t>1</w:t>
+      </w:r>
+      <w:r>
+        <w:rPr>
+          <w:rFonts w:ascii="Courier New" w:hAnsi="Courier New" w:cs="Courier New"/>
+          <w:color w:val="000000"/>
+          <w:sz w:val="18"/>
+          <w:szCs w:val="18"/>
+        </w:rPr>
+        <w:t>,</w:t>
+      </w:r>
+    </w:p>
+    <w:p>
+      <w:pPr>
+        <w:shd w:val="clear" w:color="auto" w:fill="FFFFFE"/>
+        <w:spacing w:line="270" w:lineRule="atLeast"/>
+        <w:rPr>
+          <w:rFonts w:ascii="Courier New" w:hAnsi="Courier New" w:cs="Courier New"/>
+          <w:color w:val="000000"/>
+          <w:sz w:val="18"/>
+          <w:szCs w:val="18"/>
+        </w:rPr>
+      </w:pPr>
+      <w:r>
+        <w:rPr>
+          <w:rFonts w:ascii="Courier New" w:hAnsi="Courier New" w:cs="Courier New"/>
+          <w:color w:val="000000"/>
+          <w:sz w:val="18"/>
+          <w:szCs w:val="18"/>
+        </w:rPr>
+        <w:t>            </w:t>
+      </w:r>
+      <w:r>
+        <w:rPr>
+          <w:rFonts w:ascii="Courier New" w:hAnsi="Courier New" w:cs="Courier New"/>
+          <w:color w:val="A31515"/>
+          <w:sz w:val="18"/>
+          <w:szCs w:val="18"/>
+        </w:rPr>
+        <w:t>"</w:t>
+      </w:r>
+      <w:proofErr w:type="spellStart"/>
+      <w:r>
+        <w:rPr>
+          <w:rFonts w:ascii="Courier New" w:hAnsi="Courier New" w:cs="Courier New"/>
+          <w:color w:val="A31515"/>
+          <w:sz w:val="18"/>
+          <w:szCs w:val="18"/>
+        </w:rPr>
+        <w:t>saleQuantity</w:t>
+      </w:r>
+      <w:proofErr w:type="spellEnd"/>
+      <w:r>
+        <w:rPr>
+          <w:rFonts w:ascii="Courier New" w:hAnsi="Courier New" w:cs="Courier New"/>
+          <w:color w:val="A31515"/>
+          <w:sz w:val="18"/>
+          <w:szCs w:val="18"/>
+        </w:rPr>
+        <w:t>"</w:t>
+      </w:r>
+      <w:r>
+        <w:rPr>
+          <w:rFonts w:ascii="Courier New" w:hAnsi="Courier New" w:cs="Courier New"/>
+          <w:color w:val="000000"/>
+          <w:sz w:val="18"/>
+          <w:szCs w:val="18"/>
+        </w:rPr>
+        <w:t>: </w:t>
+      </w:r>
+      <w:r>
+        <w:rPr>
+          <w:rFonts w:ascii="Courier New" w:hAnsi="Courier New" w:cs="Courier New"/>
+          <w:color w:val="098658"/>
+          <w:sz w:val="18"/>
+          <w:szCs w:val="18"/>
+        </w:rPr>
+        <w:t>2</w:t>
+      </w:r>
+    </w:p>
+    <w:p>
+      <w:pPr>
+        <w:shd w:val="clear" w:color="auto" w:fill="FFFFFE"/>
+        <w:spacing w:line="270" w:lineRule="atLeast"/>
+        <w:rPr>
+          <w:rFonts w:ascii="Courier New" w:hAnsi="Courier New" w:cs="Courier New"/>
+          <w:color w:val="000000"/>
+          <w:sz w:val="18"/>
+          <w:szCs w:val="18"/>
+        </w:rPr>
+      </w:pPr>
+      <w:r>
+        <w:rPr>
+          <w:rFonts w:ascii="Courier New" w:hAnsi="Courier New" w:cs="Courier New"/>
+          <w:color w:val="000000"/>
+          <w:sz w:val="18"/>
+          <w:szCs w:val="18"/>
+        </w:rPr>
+        <w:t>        },</w:t>
+      </w:r>
+    </w:p>
+    <w:p>
+      <w:pPr>
+        <w:shd w:val="clear" w:color="auto" w:fill="FFFFFE"/>
+        <w:spacing w:line="270" w:lineRule="atLeast"/>
+        <w:rPr>
+          <w:rFonts w:ascii="Courier New" w:hAnsi="Courier New" w:cs="Courier New"/>
+          <w:color w:val="000000"/>
+          <w:sz w:val="18"/>
+          <w:szCs w:val="18"/>
+        </w:rPr>
+      </w:pPr>
+      <w:r>
+        <w:rPr>
+          <w:rFonts w:ascii="Courier New" w:hAnsi="Courier New" w:cs="Courier New"/>
+          <w:color w:val="000000"/>
+          <w:sz w:val="18"/>
+          <w:szCs w:val="18"/>
+        </w:rPr>
+        <w:t>        {</w:t>
+      </w:r>
+    </w:p>
+    <w:p>
+      <w:pPr>
+        <w:shd w:val="clear" w:color="auto" w:fill="FFFFFE"/>
+        <w:spacing w:line="270" w:lineRule="atLeast"/>
+        <w:rPr>
+          <w:rFonts w:ascii="Courier New" w:hAnsi="Courier New" w:cs="Courier New"/>
+          <w:color w:val="000000"/>
+          <w:sz w:val="18"/>
+          <w:szCs w:val="18"/>
+        </w:rPr>
+      </w:pPr>
+      <w:r>
+        <w:rPr>
+          <w:rFonts w:ascii="Courier New" w:hAnsi="Courier New" w:cs="Courier New"/>
+          <w:color w:val="000000"/>
+          <w:sz w:val="18"/>
+          <w:szCs w:val="18"/>
+        </w:rPr>
+        <w:t>            </w:t>
+      </w:r>
+      <w:r>
+        <w:rPr>
+          <w:rFonts w:ascii="Courier New" w:hAnsi="Courier New" w:cs="Courier New"/>
+          <w:color w:val="A31515"/>
+          <w:sz w:val="18"/>
+          <w:szCs w:val="18"/>
+        </w:rPr>
+        <w:t>"</w:t>
+      </w:r>
+      <w:proofErr w:type="spellStart"/>
+      <w:r>
+        <w:rPr>
+          <w:rFonts w:ascii="Courier New" w:hAnsi="Courier New" w:cs="Courier New"/>
+          <w:color w:val="A31515"/>
+          <w:sz w:val="18"/>
+          <w:szCs w:val="18"/>
+        </w:rPr>
+        <w:t>productId</w:t>
+      </w:r>
+      <w:proofErr w:type="spellEnd"/>
+      <w:r>
+        <w:rPr>
+          <w:rFonts w:ascii="Courier New" w:hAnsi="Courier New" w:cs="Courier New"/>
+          <w:color w:val="A31515"/>
+          <w:sz w:val="18"/>
+          <w:szCs w:val="18"/>
+        </w:rPr>
+        <w:t>"</w:t>
+      </w:r>
+      <w:r>
+        <w:rPr>
+          <w:rFonts w:ascii="Courier New" w:hAnsi="Courier New" w:cs="Courier New"/>
+          <w:color w:val="000000"/>
+          <w:sz w:val="18"/>
+          <w:szCs w:val="18"/>
+        </w:rPr>
+        <w:t>: </w:t>
+      </w:r>
+      <w:r>
+        <w:rPr>
+          <w:rFonts w:ascii="Courier New" w:hAnsi="Courier New" w:cs="Courier New"/>
+          <w:color w:val="098658"/>
+          <w:sz w:val="18"/>
+          <w:szCs w:val="18"/>
+        </w:rPr>
+        <w:t>2</w:t>
+      </w:r>
+      <w:r>
+        <w:rPr>
+          <w:rFonts w:ascii="Courier New" w:hAnsi="Courier New" w:cs="Courier New"/>
+          <w:color w:val="000000"/>
+          <w:sz w:val="18"/>
+          <w:szCs w:val="18"/>
+        </w:rPr>
+        <w:t>,</w:t>
+      </w:r>
+    </w:p>
+    <w:p>
+      <w:pPr>
+        <w:shd w:val="clear" w:color="auto" w:fill="FFFFFE"/>
+        <w:spacing w:line="270" w:lineRule="atLeast"/>
+        <w:rPr>
+          <w:rFonts w:ascii="Courier New" w:hAnsi="Courier New" w:cs="Courier New"/>
+          <w:color w:val="000000"/>
+          <w:sz w:val="18"/>
+          <w:szCs w:val="18"/>
+        </w:rPr>
+      </w:pPr>
+      <w:r>
+        <w:rPr>
+          <w:rFonts w:ascii="Courier New" w:hAnsi="Courier New" w:cs="Courier New"/>
+          <w:color w:val="000000"/>
+          <w:sz w:val="18"/>
+          <w:szCs w:val="18"/>
+        </w:rPr>
+        <w:t>            </w:t>
+      </w:r>
+      <w:r>
+        <w:rPr>
+          <w:rFonts w:ascii="Courier New" w:hAnsi="Courier New" w:cs="Courier New"/>
+          <w:color w:val="A31515"/>
+          <w:sz w:val="18"/>
+          <w:szCs w:val="18"/>
+        </w:rPr>
+        <w:t>"quantity"</w:t>
+      </w:r>
+      <w:r>
+        <w:rPr>
+          <w:rFonts w:ascii="Courier New" w:hAnsi="Courier New" w:cs="Courier New"/>
+          <w:color w:val="000000"/>
+          <w:sz w:val="18"/>
+          <w:szCs w:val="18"/>
+        </w:rPr>
+        <w:t>: </w:t>
+      </w:r>
+      <w:r>
+        <w:rPr>
+          <w:rFonts w:ascii="Courier New" w:hAnsi="Courier New" w:cs="Courier New"/>
+          <w:color w:val="098658"/>
+          <w:sz w:val="18"/>
+          <w:szCs w:val="18"/>
+        </w:rPr>
+        <w:t>1</w:t>
+      </w:r>
+      <w:r>
+        <w:rPr>
+          <w:rFonts w:ascii="Courier New" w:hAnsi="Courier New" w:cs="Courier New"/>
+          <w:color w:val="000000"/>
+          <w:sz w:val="18"/>
+          <w:szCs w:val="18"/>
+        </w:rPr>
+        <w:t>,</w:t>
+      </w:r>
+    </w:p>
+    <w:p>
+      <w:pPr>
+        <w:shd w:val="clear" w:color="auto" w:fill="FFFFFE"/>
+        <w:spacing w:line="270" w:lineRule="atLeast"/>
+        <w:rPr>
+          <w:rFonts w:ascii="Courier New" w:hAnsi="Courier New" w:cs="Courier New"/>
+          <w:color w:val="000000"/>
+          <w:sz w:val="18"/>
+          <w:szCs w:val="18"/>
+        </w:rPr>
+      </w:pPr>
+      <w:r>
+        <w:rPr>
+          <w:rFonts w:ascii="Courier New" w:hAnsi="Courier New" w:cs="Courier New"/>
+          <w:color w:val="000000"/>
+          <w:sz w:val="18"/>
+          <w:szCs w:val="18"/>
+        </w:rPr>
+        <w:t>            </w:t>
+      </w:r>
+      <w:r>
+        <w:rPr>
+          <w:rFonts w:ascii="Courier New" w:hAnsi="Courier New" w:cs="Courier New"/>
+          <w:color w:val="A31515"/>
+          <w:sz w:val="18"/>
+          <w:szCs w:val="18"/>
+        </w:rPr>
+        <w:t>"</w:t>
+      </w:r>
+      <w:proofErr w:type="spellStart"/>
+      <w:r>
+        <w:rPr>
+          <w:rFonts w:ascii="Courier New" w:hAnsi="Courier New" w:cs="Courier New"/>
+          <w:color w:val="A31515"/>
+          <w:sz w:val="18"/>
+          <w:szCs w:val="18"/>
+        </w:rPr>
+        <w:t>saleQuantity</w:t>
+      </w:r>
+      <w:proofErr w:type="spellEnd"/>
+      <w:r>
+        <w:rPr>
+          <w:rFonts w:ascii="Courier New" w:hAnsi="Courier New" w:cs="Courier New"/>
+          <w:color w:val="A31515"/>
+          <w:sz w:val="18"/>
+          <w:szCs w:val="18"/>
+        </w:rPr>
+        <w:t>"</w:t>
+      </w:r>
+      <w:r>
+        <w:rPr>
+          <w:rFonts w:ascii="Courier New" w:hAnsi="Courier New" w:cs="Courier New"/>
+          <w:color w:val="000000"/>
+          <w:sz w:val="18"/>
+          <w:szCs w:val="18"/>
+        </w:rPr>
+        <w:t>: </w:t>
+      </w:r>
+      <w:r>
+        <w:rPr>
+          <w:rFonts w:ascii="Courier New" w:hAnsi="Courier New" w:cs="Courier New"/>
+          <w:color w:val="098658"/>
+          <w:sz w:val="18"/>
+          <w:szCs w:val="18"/>
+        </w:rPr>
+        <w:t>2</w:t>
+      </w:r>
+    </w:p>
+    <w:p>
+      <w:pPr>
+        <w:shd w:val="clear" w:color="auto" w:fill="FFFFFE"/>
+        <w:spacing w:line="270" w:lineRule="atLeast"/>
+        <w:rPr>
+          <w:rFonts w:ascii="Courier New" w:hAnsi="Courier New" w:cs="Courier New"/>
+          <w:color w:val="000000"/>
+          <w:sz w:val="18"/>
+          <w:szCs w:val="18"/>
+        </w:rPr>
+      </w:pPr>
+      <w:r>
+        <w:rPr>
+          <w:rFonts w:ascii="Courier New" w:hAnsi="Courier New" w:cs="Courier New"/>
+          <w:color w:val="000000"/>
+          <w:sz w:val="18"/>
+          <w:szCs w:val="18"/>
+        </w:rPr>
+        <w:t>        }</w:t>
+      </w:r>
+    </w:p>
+    <w:p>
+      <w:pPr>
+        <w:shd w:val="clear" w:color="auto" w:fill="FFFFFE"/>
+        <w:spacing w:line="270" w:lineRule="atLeast"/>
+        <w:rPr>
+          <w:rFonts w:ascii="Courier New" w:hAnsi="Courier New" w:cs="Courier New"/>
+          <w:color w:val="000000"/>
+          <w:sz w:val="18"/>
+          <w:szCs w:val="18"/>
+        </w:rPr>
+      </w:pPr>
+      <w:r>
+        <w:rPr>
+          <w:rFonts w:ascii="Courier New" w:hAnsi="Courier New" w:cs="Courier New"/>
+          <w:color w:val="000000"/>
+          <w:sz w:val="18"/>
+          <w:szCs w:val="18"/>
+        </w:rPr>
+        <w:t>    ]</w:t>
+      </w:r>
+    </w:p>
+    <w:p>
+      <w:pPr>
+        <w:shd w:val="clear" w:color="auto" w:fill="FFFFFE"/>
+        <w:spacing w:line="270" w:lineRule="atLeast"/>
+        <w:rPr>
+          <w:rFonts w:ascii="Courier New" w:hAnsi="Courier New" w:cs="Courier New"/>
+          <w:color w:val="000000"/>
+          <w:sz w:val="18"/>
+          <w:szCs w:val="18"/>
+        </w:rPr>
+      </w:pPr>
+      <w:r>
+        <w:rPr>
+          <w:rFonts w:ascii="Courier New" w:hAnsi="Courier New" w:cs="Courier New"/>
+          <w:color w:val="000000"/>
+          <w:sz w:val="18"/>
+          <w:szCs w:val="18"/>
+        </w:rPr>
+        <w:t>}</w:t>
+      </w:r>
+    </w:p>
+    <w:p>
+      <w:pPr>
+        <w:rPr>
           <w:rFonts w:ascii="Segoe UI" w:hAnsi="Segoe UI" w:cs="Segoe UI"/>
+          <w:bCs/>
+          <w:color w:val="000000" w:themeColor="text1"/>
           <w:sz w:val="18"/>
           <w:szCs w:val="18"/>
           <w:shd w:val="clear" w:color="auto" w:fill="FFFFFF"/>
-        </w:rPr>
-        <w:t>Delete</w:t>
-      </w:r>
+          <w14:shadow w14:blurRad="38100" w14:dist="19050" w14:dir="2700000" w14:sx="100000" w14:sy="100000" w14:kx="0" w14:ky="0" w14:algn="tl">
+            <w14:schemeClr w14:val="dk1">
+              <w14:alpha w14:val="60000"/>
+            </w14:schemeClr>
+          </w14:shadow>
+          <w14:textOutline w14:w="0" w14:cap="flat" w14:cmpd="sng" w14:algn="ctr">
+            <w14:noFill/>
+            <w14:prstDash w14:val="solid"/>
+            <w14:round/>
+          </w14:textOutline>
+        </w:rPr>
+      </w:pPr>
+    </w:p>
+    <w:p>
+      <w:pPr>
+        <w:rPr>
+          <w:rFonts w:ascii="Segoe UI" w:hAnsi="Segoe UI" w:cs="Segoe UI"/>
+          <w:bCs/>
+          <w:color w:val="000000" w:themeColor="text1"/>
+          <w:sz w:val="18"/>
+          <w:szCs w:val="18"/>
+          <w:shd w:val="clear" w:color="auto" w:fill="FFFFFF"/>
+          <w14:shadow w14:blurRad="38100" w14:dist="19050" w14:dir="2700000" w14:sx="100000" w14:sy="100000" w14:kx="0" w14:ky="0" w14:algn="tl">
+            <w14:schemeClr w14:val="dk1">
+              <w14:alpha w14:val="60000"/>
+            </w14:schemeClr>
+          </w14:shadow>
+          <w14:textOutline w14:w="0" w14:cap="flat" w14:cmpd="sng" w14:algn="ctr">
+            <w14:noFill/>
+            <w14:prstDash w14:val="solid"/>
+            <w14:round/>
+          </w14:textOutline>
+        </w:rPr>
+      </w:pPr>
+    </w:p>
+    <w:p>
+      <w:pPr>
+        <w:rPr>
+          <w:rFonts w:ascii="Segoe UI" w:hAnsi="Segoe UI" w:cs="Segoe UI"/>
+          <w:bCs/>
+          <w:color w:val="000000" w:themeColor="text1"/>
+          <w:sz w:val="18"/>
+          <w:szCs w:val="18"/>
+          <w:shd w:val="clear" w:color="auto" w:fill="FFFFFF"/>
+          <w14:shadow w14:blurRad="38100" w14:dist="19050" w14:dir="2700000" w14:sx="100000" w14:sy="100000" w14:kx="0" w14:ky="0" w14:algn="tl">
+            <w14:schemeClr w14:val="dk1">
+              <w14:alpha w14:val="60000"/>
+            </w14:schemeClr>
+          </w14:shadow>
+          <w14:textOutline w14:w="0" w14:cap="flat" w14:cmpd="sng" w14:algn="ctr">
+            <w14:noFill/>
+            <w14:prstDash w14:val="solid"/>
+            <w14:round/>
+          </w14:textOutline>
+        </w:rPr>
+      </w:pPr>
+      <w:r>
+        <w:rPr>
+          <w:rFonts w:ascii="Segoe UI" w:hAnsi="Segoe UI" w:cs="Segoe UI"/>
+          <w:bCs/>
+          <w:color w:val="000000" w:themeColor="text1"/>
+          <w:sz w:val="18"/>
+          <w:szCs w:val="18"/>
+          <w:shd w:val="clear" w:color="auto" w:fill="FFFFFF"/>
+          <w14:shadow w14:blurRad="38100" w14:dist="19050" w14:dir="2700000" w14:sx="100000" w14:sy="100000" w14:kx="0" w14:ky="0" w14:algn="tl">
+            <w14:schemeClr w14:val="dk1">
+              <w14:alpha w14:val="60000"/>
+            </w14:schemeClr>
+          </w14:shadow>
+          <w14:textOutline w14:w="0" w14:cap="flat" w14:cmpd="sng" w14:algn="ctr">
+            <w14:noFill/>
+            <w14:prstDash w14:val="solid"/>
+            <w14:round/>
+          </w14:textOutline>
+        </w:rPr>
+        <w:t>14. get all status</w:t>
+      </w:r>
+    </w:p>
+    <w:p>
+      <w:pPr>
+        <w:rPr>
+          <w:rFonts w:ascii="Segoe UI" w:hAnsi="Segoe UI" w:cs="Segoe UI"/>
+          <w:bCs/>
+          <w:color w:val="000000" w:themeColor="text1"/>
+          <w:sz w:val="18"/>
+          <w:szCs w:val="18"/>
+          <w:shd w:val="clear" w:color="auto" w:fill="FFFFFF"/>
+          <w14:shadow w14:blurRad="38100" w14:dist="19050" w14:dir="2700000" w14:sx="100000" w14:sy="100000" w14:kx="0" w14:ky="0" w14:algn="tl">
+            <w14:schemeClr w14:val="dk1">
+              <w14:alpha w14:val="60000"/>
+            </w14:schemeClr>
+          </w14:shadow>
+          <w14:textOutline w14:w="0" w14:cap="flat" w14:cmpd="sng" w14:algn="ctr">
+            <w14:noFill/>
+            <w14:prstDash w14:val="solid"/>
+            <w14:round/>
+          </w14:textOutline>
+        </w:rPr>
+      </w:pPr>
+      <w:r>
+        <w:rPr>
+          <w:rFonts w:ascii="Segoe UI" w:hAnsi="Segoe UI" w:cs="Segoe UI"/>
+          <w:bCs/>
+          <w:color w:val="000000" w:themeColor="text1"/>
+          <w:sz w:val="18"/>
+          <w:szCs w:val="18"/>
+          <w:shd w:val="clear" w:color="auto" w:fill="FFFFFF"/>
+          <w14:shadow w14:blurRad="38100" w14:dist="19050" w14:dir="2700000" w14:sx="100000" w14:sy="100000" w14:kx="0" w14:ky="0" w14:algn="tl">
+            <w14:schemeClr w14:val="dk1">
+              <w14:alpha w14:val="60000"/>
+            </w14:schemeClr>
+          </w14:shadow>
+          <w14:textOutline w14:w="0" w14:cap="flat" w14:cmpd="sng" w14:algn="ctr">
+            <w14:noFill/>
+            <w14:prstDash w14:val="solid"/>
+            <w14:round/>
+          </w14:textOutline>
+        </w:rPr>
+        <w:t>Method Get</w:t>
+      </w:r>
+    </w:p>
+    <w:p>
+      <w:pPr>
+        <w:rPr>
+          <w:rFonts w:ascii="Segoe UI" w:hAnsi="Segoe UI" w:cs="Segoe UI"/>
+          <w:color w:val="212121"/>
+          <w:sz w:val="18"/>
+          <w:szCs w:val="18"/>
+          <w:shd w:val="clear" w:color="auto" w:fill="FFFFFF"/>
+        </w:rPr>
+      </w:pPr>
+      <w:hyperlink r:id="rId21" w:history="1">
+        <w:r>
+          <w:rPr>
+            <w:rStyle w:val="Hyperlink"/>
+            <w:rFonts w:ascii="Segoe UI" w:hAnsi="Segoe UI" w:cs="Segoe UI"/>
+            <w:sz w:val="18"/>
+            <w:szCs w:val="18"/>
+            <w:shd w:val="clear" w:color="auto" w:fill="FFFFFF"/>
+          </w:rPr>
+          <w:t>http://localhost:8081/status</w:t>
+        </w:r>
+      </w:hyperlink>
+    </w:p>
+    <w:p>
+      <w:pPr>
+        <w:rPr>
+          <w:rFonts w:ascii="Segoe UI" w:hAnsi="Segoe UI" w:cs="Segoe UI"/>
+          <w:color w:val="212121"/>
+          <w:sz w:val="18"/>
+          <w:szCs w:val="18"/>
+          <w:shd w:val="clear" w:color="auto" w:fill="FFFFFF"/>
+        </w:rPr>
+      </w:pPr>
+      <w:r>
+        <w:rPr>
+          <w:rFonts w:ascii="Segoe UI" w:hAnsi="Segoe UI" w:cs="Segoe UI"/>
+          <w:color w:val="212121"/>
+          <w:sz w:val="18"/>
+          <w:szCs w:val="18"/>
+          <w:shd w:val="clear" w:color="auto" w:fill="FFFFFF"/>
+        </w:rPr>
+        <w:t>response</w:t>
+      </w:r>
+    </w:p>
+    <w:p>
+      <w:pPr>
+        <w:shd w:val="clear" w:color="auto" w:fill="FFFFFE"/>
+        <w:spacing w:line="270" w:lineRule="atLeast"/>
+        <w:rPr>
+          <w:rFonts w:ascii="Courier New" w:hAnsi="Courier New" w:cs="Courier New"/>
+          <w:color w:val="000000"/>
+          <w:sz w:val="18"/>
+          <w:szCs w:val="18"/>
+        </w:rPr>
+      </w:pPr>
+      <w:r>
+        <w:rPr>
+          <w:rFonts w:ascii="Courier New" w:hAnsi="Courier New" w:cs="Courier New"/>
+          <w:color w:val="000000"/>
+          <w:sz w:val="18"/>
+          <w:szCs w:val="18"/>
+        </w:rPr>
+        <w:lastRenderedPageBreak/>
+        <w:t>[</w:t>
+      </w:r>
+    </w:p>
+    <w:p>
+      <w:pPr>
+        <w:shd w:val="clear" w:color="auto" w:fill="FFFFFE"/>
+        <w:spacing w:line="270" w:lineRule="atLeast"/>
+        <w:rPr>
+          <w:rFonts w:ascii="Courier New" w:hAnsi="Courier New" w:cs="Courier New"/>
+          <w:color w:val="000000"/>
+          <w:sz w:val="18"/>
+          <w:szCs w:val="18"/>
+        </w:rPr>
+      </w:pPr>
+      <w:r>
+        <w:rPr>
+          <w:rFonts w:ascii="Courier New" w:hAnsi="Courier New" w:cs="Courier New"/>
+          <w:color w:val="000000"/>
+          <w:sz w:val="18"/>
+          <w:szCs w:val="18"/>
+        </w:rPr>
+        <w:t>    {</w:t>
+      </w:r>
+    </w:p>
+    <w:p>
+      <w:pPr>
+        <w:shd w:val="clear" w:color="auto" w:fill="FFFFFE"/>
+        <w:spacing w:line="270" w:lineRule="atLeast"/>
+        <w:rPr>
+          <w:rFonts w:ascii="Courier New" w:hAnsi="Courier New" w:cs="Courier New"/>
+          <w:color w:val="000000"/>
+          <w:sz w:val="18"/>
+          <w:szCs w:val="18"/>
+        </w:rPr>
+      </w:pPr>
+      <w:r>
+        <w:rPr>
+          <w:rFonts w:ascii="Courier New" w:hAnsi="Courier New" w:cs="Courier New"/>
+          <w:color w:val="000000"/>
+          <w:sz w:val="18"/>
+          <w:szCs w:val="18"/>
+        </w:rPr>
+        <w:t>        </w:t>
+      </w:r>
+      <w:r>
+        <w:rPr>
+          <w:rFonts w:ascii="Courier New" w:hAnsi="Courier New" w:cs="Courier New"/>
+          <w:color w:val="A31515"/>
+          <w:sz w:val="18"/>
+          <w:szCs w:val="18"/>
+        </w:rPr>
+        <w:t>"</w:t>
+      </w:r>
+      <w:proofErr w:type="spellStart"/>
+      <w:r>
+        <w:rPr>
+          <w:rFonts w:ascii="Courier New" w:hAnsi="Courier New" w:cs="Courier New"/>
+          <w:color w:val="A31515"/>
+          <w:sz w:val="18"/>
+          <w:szCs w:val="18"/>
+        </w:rPr>
+        <w:t>sttId</w:t>
+      </w:r>
+      <w:proofErr w:type="spellEnd"/>
+      <w:r>
+        <w:rPr>
+          <w:rFonts w:ascii="Courier New" w:hAnsi="Courier New" w:cs="Courier New"/>
+          <w:color w:val="A31515"/>
+          <w:sz w:val="18"/>
+          <w:szCs w:val="18"/>
+        </w:rPr>
+        <w:t>"</w:t>
+      </w:r>
+      <w:r>
+        <w:rPr>
+          <w:rFonts w:ascii="Courier New" w:hAnsi="Courier New" w:cs="Courier New"/>
+          <w:color w:val="000000"/>
+          <w:sz w:val="18"/>
+          <w:szCs w:val="18"/>
+        </w:rPr>
+        <w:t>: </w:t>
+      </w:r>
+      <w:r>
+        <w:rPr>
+          <w:rFonts w:ascii="Courier New" w:hAnsi="Courier New" w:cs="Courier New"/>
+          <w:color w:val="098658"/>
+          <w:sz w:val="18"/>
+          <w:szCs w:val="18"/>
+        </w:rPr>
+        <w:t>1</w:t>
+      </w:r>
+      <w:r>
+        <w:rPr>
+          <w:rFonts w:ascii="Courier New" w:hAnsi="Courier New" w:cs="Courier New"/>
+          <w:color w:val="000000"/>
+          <w:sz w:val="18"/>
+          <w:szCs w:val="18"/>
+        </w:rPr>
+        <w:t>,</w:t>
+      </w:r>
+    </w:p>
+    <w:p>
+      <w:pPr>
+        <w:shd w:val="clear" w:color="auto" w:fill="FFFFFE"/>
+        <w:spacing w:line="270" w:lineRule="atLeast"/>
+        <w:rPr>
+          <w:rFonts w:ascii="Courier New" w:hAnsi="Courier New" w:cs="Courier New"/>
+          <w:color w:val="000000"/>
+          <w:sz w:val="18"/>
+          <w:szCs w:val="18"/>
+        </w:rPr>
+      </w:pPr>
+      <w:r>
+        <w:rPr>
+          <w:rFonts w:ascii="Courier New" w:hAnsi="Courier New" w:cs="Courier New"/>
+          <w:color w:val="000000"/>
+          <w:sz w:val="18"/>
+          <w:szCs w:val="18"/>
+        </w:rPr>
+        <w:t>        </w:t>
+      </w:r>
+      <w:r>
+        <w:rPr>
+          <w:rFonts w:ascii="Courier New" w:hAnsi="Courier New" w:cs="Courier New"/>
+          <w:color w:val="A31515"/>
+          <w:sz w:val="18"/>
+          <w:szCs w:val="18"/>
+        </w:rPr>
+        <w:t>"</w:t>
+      </w:r>
+      <w:proofErr w:type="spellStart"/>
+      <w:r>
+        <w:rPr>
+          <w:rFonts w:ascii="Courier New" w:hAnsi="Courier New" w:cs="Courier New"/>
+          <w:color w:val="A31515"/>
+          <w:sz w:val="18"/>
+          <w:szCs w:val="18"/>
+        </w:rPr>
+        <w:t>statusName</w:t>
+      </w:r>
+      <w:proofErr w:type="spellEnd"/>
+      <w:r>
+        <w:rPr>
+          <w:rFonts w:ascii="Courier New" w:hAnsi="Courier New" w:cs="Courier New"/>
+          <w:color w:val="A31515"/>
+          <w:sz w:val="18"/>
+          <w:szCs w:val="18"/>
+        </w:rPr>
+        <w:t>"</w:t>
+      </w:r>
+      <w:r>
+        <w:rPr>
+          <w:rFonts w:ascii="Courier New" w:hAnsi="Courier New" w:cs="Courier New"/>
+          <w:color w:val="000000"/>
+          <w:sz w:val="18"/>
+          <w:szCs w:val="18"/>
+        </w:rPr>
+        <w:t>: </w:t>
+      </w:r>
+      <w:r>
+        <w:rPr>
+          <w:rFonts w:ascii="Courier New" w:hAnsi="Courier New" w:cs="Courier New"/>
+          <w:color w:val="0451A5"/>
+          <w:sz w:val="18"/>
+          <w:szCs w:val="18"/>
+        </w:rPr>
+        <w:t>"a"</w:t>
+      </w:r>
+    </w:p>
+    <w:p>
+      <w:pPr>
+        <w:shd w:val="clear" w:color="auto" w:fill="FFFFFE"/>
+        <w:spacing w:line="270" w:lineRule="atLeast"/>
+        <w:rPr>
+          <w:rFonts w:ascii="Courier New" w:hAnsi="Courier New" w:cs="Courier New"/>
+          <w:color w:val="000000"/>
+          <w:sz w:val="18"/>
+          <w:szCs w:val="18"/>
+        </w:rPr>
+      </w:pPr>
+      <w:r>
+        <w:rPr>
+          <w:rFonts w:ascii="Courier New" w:hAnsi="Courier New" w:cs="Courier New"/>
+          <w:color w:val="000000"/>
+          <w:sz w:val="18"/>
+          <w:szCs w:val="18"/>
+        </w:rPr>
+        <w:t>    },</w:t>
+      </w:r>
+    </w:p>
+    <w:p>
+      <w:pPr>
+        <w:shd w:val="clear" w:color="auto" w:fill="FFFFFE"/>
+        <w:spacing w:line="270" w:lineRule="atLeast"/>
+        <w:rPr>
+          <w:rFonts w:ascii="Courier New" w:hAnsi="Courier New" w:cs="Courier New"/>
+          <w:color w:val="000000"/>
+          <w:sz w:val="18"/>
+          <w:szCs w:val="18"/>
+        </w:rPr>
+      </w:pPr>
+      <w:r>
+        <w:rPr>
+          <w:rFonts w:ascii="Courier New" w:hAnsi="Courier New" w:cs="Courier New"/>
+          <w:color w:val="000000"/>
+          <w:sz w:val="18"/>
+          <w:szCs w:val="18"/>
+        </w:rPr>
+        <w:t>    {</w:t>
+      </w:r>
+    </w:p>
+    <w:p>
+      <w:pPr>
+        <w:shd w:val="clear" w:color="auto" w:fill="FFFFFE"/>
+        <w:spacing w:line="270" w:lineRule="atLeast"/>
+        <w:rPr>
+          <w:rFonts w:ascii="Courier New" w:hAnsi="Courier New" w:cs="Courier New"/>
+          <w:color w:val="000000"/>
+          <w:sz w:val="18"/>
+          <w:szCs w:val="18"/>
+        </w:rPr>
+      </w:pPr>
+      <w:r>
+        <w:rPr>
+          <w:rFonts w:ascii="Courier New" w:hAnsi="Courier New" w:cs="Courier New"/>
+          <w:color w:val="000000"/>
+          <w:sz w:val="18"/>
+          <w:szCs w:val="18"/>
+        </w:rPr>
+        <w:t>        </w:t>
+      </w:r>
+      <w:r>
+        <w:rPr>
+          <w:rFonts w:ascii="Courier New" w:hAnsi="Courier New" w:cs="Courier New"/>
+          <w:color w:val="A31515"/>
+          <w:sz w:val="18"/>
+          <w:szCs w:val="18"/>
+        </w:rPr>
+        <w:t>"</w:t>
+      </w:r>
+      <w:proofErr w:type="spellStart"/>
+      <w:r>
+        <w:rPr>
+          <w:rFonts w:ascii="Courier New" w:hAnsi="Courier New" w:cs="Courier New"/>
+          <w:color w:val="A31515"/>
+          <w:sz w:val="18"/>
+          <w:szCs w:val="18"/>
+        </w:rPr>
+        <w:t>sttId</w:t>
+      </w:r>
+      <w:proofErr w:type="spellEnd"/>
+      <w:r>
+        <w:rPr>
+          <w:rFonts w:ascii="Courier New" w:hAnsi="Courier New" w:cs="Courier New"/>
+          <w:color w:val="A31515"/>
+          <w:sz w:val="18"/>
+          <w:szCs w:val="18"/>
+        </w:rPr>
+        <w:t>"</w:t>
+      </w:r>
+      <w:r>
+        <w:rPr>
+          <w:rFonts w:ascii="Courier New" w:hAnsi="Courier New" w:cs="Courier New"/>
+          <w:color w:val="000000"/>
+          <w:sz w:val="18"/>
+          <w:szCs w:val="18"/>
+        </w:rPr>
+        <w:t>: </w:t>
+      </w:r>
+      <w:r>
+        <w:rPr>
+          <w:rFonts w:ascii="Courier New" w:hAnsi="Courier New" w:cs="Courier New"/>
+          <w:color w:val="098658"/>
+          <w:sz w:val="18"/>
+          <w:szCs w:val="18"/>
+        </w:rPr>
+        <w:t>2</w:t>
+      </w:r>
+      <w:r>
+        <w:rPr>
+          <w:rFonts w:ascii="Courier New" w:hAnsi="Courier New" w:cs="Courier New"/>
+          <w:color w:val="000000"/>
+          <w:sz w:val="18"/>
+          <w:szCs w:val="18"/>
+        </w:rPr>
+        <w:t>,</w:t>
+      </w:r>
+    </w:p>
+    <w:p>
+      <w:pPr>
+        <w:shd w:val="clear" w:color="auto" w:fill="FFFFFE"/>
+        <w:spacing w:line="270" w:lineRule="atLeast"/>
+        <w:rPr>
+          <w:rFonts w:ascii="Courier New" w:hAnsi="Courier New" w:cs="Courier New"/>
+          <w:color w:val="000000"/>
+          <w:sz w:val="18"/>
+          <w:szCs w:val="18"/>
+        </w:rPr>
+      </w:pPr>
+      <w:r>
+        <w:rPr>
+          <w:rFonts w:ascii="Courier New" w:hAnsi="Courier New" w:cs="Courier New"/>
+          <w:color w:val="000000"/>
+          <w:sz w:val="18"/>
+          <w:szCs w:val="18"/>
+        </w:rPr>
+        <w:t>        </w:t>
+      </w:r>
+      <w:r>
+        <w:rPr>
+          <w:rFonts w:ascii="Courier New" w:hAnsi="Courier New" w:cs="Courier New"/>
+          <w:color w:val="A31515"/>
+          <w:sz w:val="18"/>
+          <w:szCs w:val="18"/>
+        </w:rPr>
+        <w:t>"</w:t>
+      </w:r>
+      <w:proofErr w:type="spellStart"/>
+      <w:r>
+        <w:rPr>
+          <w:rFonts w:ascii="Courier New" w:hAnsi="Courier New" w:cs="Courier New"/>
+          <w:color w:val="A31515"/>
+          <w:sz w:val="18"/>
+          <w:szCs w:val="18"/>
+        </w:rPr>
+        <w:t>statusName</w:t>
+      </w:r>
+      <w:proofErr w:type="spellEnd"/>
+      <w:r>
+        <w:rPr>
+          <w:rFonts w:ascii="Courier New" w:hAnsi="Courier New" w:cs="Courier New"/>
+          <w:color w:val="A31515"/>
+          <w:sz w:val="18"/>
+          <w:szCs w:val="18"/>
+        </w:rPr>
+        <w:t>"</w:t>
+      </w:r>
+      <w:r>
+        <w:rPr>
+          <w:rFonts w:ascii="Courier New" w:hAnsi="Courier New" w:cs="Courier New"/>
+          <w:color w:val="000000"/>
+          <w:sz w:val="18"/>
+          <w:szCs w:val="18"/>
+        </w:rPr>
+        <w:t>: </w:t>
+      </w:r>
+      <w:r>
+        <w:rPr>
+          <w:rFonts w:ascii="Courier New" w:hAnsi="Courier New" w:cs="Courier New"/>
+          <w:color w:val="0451A5"/>
+          <w:sz w:val="18"/>
+          <w:szCs w:val="18"/>
+        </w:rPr>
+        <w:t>"b"</w:t>
+      </w:r>
+    </w:p>
+    <w:p>
+      <w:pPr>
+        <w:shd w:val="clear" w:color="auto" w:fill="FFFFFE"/>
+        <w:spacing w:line="270" w:lineRule="atLeast"/>
+        <w:rPr>
+          <w:rFonts w:ascii="Courier New" w:hAnsi="Courier New" w:cs="Courier New"/>
+          <w:color w:val="000000"/>
+          <w:sz w:val="18"/>
+          <w:szCs w:val="18"/>
+        </w:rPr>
+      </w:pPr>
+      <w:r>
+        <w:rPr>
+          <w:rFonts w:ascii="Courier New" w:hAnsi="Courier New" w:cs="Courier New"/>
+          <w:color w:val="000000"/>
+          <w:sz w:val="18"/>
+          <w:szCs w:val="18"/>
+        </w:rPr>
+        <w:t>    }</w:t>
+      </w:r>
+    </w:p>
+    <w:p>
+      <w:pPr>
+        <w:shd w:val="clear" w:color="auto" w:fill="FFFFFE"/>
+        <w:spacing w:line="270" w:lineRule="atLeast"/>
+        <w:rPr>
+          <w:rFonts w:ascii="Courier New" w:hAnsi="Courier New" w:cs="Courier New"/>
+          <w:color w:val="000000"/>
+          <w:sz w:val="18"/>
+          <w:szCs w:val="18"/>
+        </w:rPr>
+      </w:pPr>
+      <w:r>
+        <w:rPr>
+          <w:rFonts w:ascii="Courier New" w:hAnsi="Courier New" w:cs="Courier New"/>
+          <w:color w:val="000000"/>
+          <w:sz w:val="18"/>
+          <w:szCs w:val="18"/>
+        </w:rPr>
+        <w:t>]</w:t>
+      </w:r>
+    </w:p>
+    <w:p>
+      <w:pPr>
+        <w:rPr>
+          <w:rFonts w:ascii="Segoe UI" w:hAnsi="Segoe UI" w:cs="Segoe UI"/>
+          <w:bCs/>
+          <w:color w:val="000000" w:themeColor="text1"/>
+          <w:sz w:val="18"/>
+          <w:szCs w:val="18"/>
+          <w:shd w:val="clear" w:color="auto" w:fill="FFFFFF"/>
+          <w14:shadow w14:blurRad="38100" w14:dist="19050" w14:dir="2700000" w14:sx="100000" w14:sy="100000" w14:kx="0" w14:ky="0" w14:algn="tl">
+            <w14:schemeClr w14:val="dk1">
+              <w14:alpha w14:val="60000"/>
+            </w14:schemeClr>
+          </w14:shadow>
+          <w14:textOutline w14:w="0" w14:cap="flat" w14:cmpd="sng" w14:algn="ctr">
+            <w14:noFill/>
+            <w14:prstDash w14:val="solid"/>
+            <w14:round/>
+          </w14:textOutline>
+        </w:rPr>
+      </w:pPr>
     </w:p>
     <w:sectPr>
       <w:pgSz w:w="12240" w:h="15840"/>
@@ -12678,6 +14922,15 @@
 </file>
 
 <file path=customXml/item1.xml><?xml version="1.0" encoding="utf-8"?>
+<?mso-contentType ?>
+<FormTemplates xmlns="http://schemas.microsoft.com/sharepoint/v3/contenttype/forms">
+  <Display>DocumentLibraryForm</Display>
+  <Edit>DocumentLibraryForm</Edit>
+  <New>DocumentLibraryForm</New>
+</FormTemplates>
+</file>
+
+<file path=customXml/item2.xml><?xml version="1.0" encoding="utf-8"?>
 <ct:contentTypeSchema xmlns:ct="http://schemas.microsoft.com/office/2006/metadata/contentType" xmlns:ma="http://schemas.microsoft.com/office/2006/metadata/properties/metaAttributes" ct:_="" ma:_="" ma:contentTypeName="Document" ma:contentTypeID="0x01010010323E8B329DC64F8C2FF0BAD8356D98" ma:contentTypeVersion="11" ma:contentTypeDescription="Create a new document." ma:contentTypeScope="" ma:versionID="dcc761c564f60344ccca287f6128c61e">
   <xsd:schema xmlns:xsd="http://www.w3.org/2001/XMLSchema" xmlns:xs="http://www.w3.org/2001/XMLSchema" xmlns:p="http://schemas.microsoft.com/office/2006/metadata/properties" xmlns:ns3="5d194797-0519-4662-8044-28696e5ad91a" xmlns:ns4="4d5bb85c-153d-42d3-8b93-3865fc594aac" targetNamespace="http://schemas.microsoft.com/office/2006/metadata/properties" ma:root="true" ma:fieldsID="816cba11ed01c39f1f064c9b926fde10" ns3:_="" ns4:_="">
     <xsd:import namespace="5d194797-0519-4662-8044-28696e5ad91a"/>
@@ -12886,15 +15139,6 @@
 </ct:contentTypeSchema>
 </file>
 
-<file path=customXml/item2.xml><?xml version="1.0" encoding="utf-8"?>
-<?mso-contentType ?>
-<FormTemplates xmlns="http://schemas.microsoft.com/sharepoint/v3/contenttype/forms">
-  <Display>DocumentLibraryForm</Display>
-  <Edit>DocumentLibraryForm</Edit>
-  <New>DocumentLibraryForm</New>
-</FormTemplates>
-</file>
-
 <file path=customXml/item3.xml><?xml version="1.0" encoding="utf-8"?>
 <p:properties xmlns:p="http://schemas.microsoft.com/office/2006/metadata/properties" xmlns:xsi="http://www.w3.org/2001/XMLSchema-instance" xmlns:pc="http://schemas.microsoft.com/office/infopath/2007/PartnerControls">
   <documentManagement/>
@@ -12902,6 +15146,14 @@
 </file>
 
 <file path=customXml/itemProps1.xml><?xml version="1.0" encoding="utf-8"?>
+<ds:datastoreItem xmlns:ds="http://schemas.openxmlformats.org/officeDocument/2006/customXml" ds:itemID="{07FFE022-E549-409E-9829-882C9120DB78}">
+  <ds:schemaRefs>
+    <ds:schemaRef ds:uri="http://schemas.microsoft.com/sharepoint/v3/contenttype/forms"/>
+  </ds:schemaRefs>
+</ds:datastoreItem>
+</file>
+
+<file path=customXml/itemProps2.xml><?xml version="1.0" encoding="utf-8"?>
 <ds:datastoreItem xmlns:ds="http://schemas.openxmlformats.org/officeDocument/2006/customXml" ds:itemID="{5AFD9290-3D47-46AD-8AA9-194BBAEE8D73}">
   <ds:schemaRefs>
     <ds:schemaRef ds:uri="http://schemas.microsoft.com/office/2006/metadata/contentType"/>
@@ -12920,14 +15172,6 @@
 </ds:datastoreItem>
 </file>
 
-<file path=customXml/itemProps2.xml><?xml version="1.0" encoding="utf-8"?>
-<ds:datastoreItem xmlns:ds="http://schemas.openxmlformats.org/officeDocument/2006/customXml" ds:itemID="{07FFE022-E549-409E-9829-882C9120DB78}">
-  <ds:schemaRefs>
-    <ds:schemaRef ds:uri="http://schemas.microsoft.com/sharepoint/v3/contenttype/forms"/>
-  </ds:schemaRefs>
-</ds:datastoreItem>
-</file>
-
 <file path=customXml/itemProps3.xml><?xml version="1.0" encoding="utf-8"?>
 <ds:datastoreItem xmlns:ds="http://schemas.openxmlformats.org/officeDocument/2006/customXml" ds:itemID="{397F3213-1591-4B0D-88BD-3008E173B80E}">
   <ds:schemaRefs>

</xml_diff>